<commit_message>
Update A19 to be clearer on DS CPS
</commit_message>
<xml_diff>
--- a/Homework/Assignment_19/Assignment_19.docx
+++ b/Homework/Assignment_19/Assignment_19.docx
@@ -1,6 +1,6 @@
 
 <file path=word/document.xml><?xml version="1.0" encoding="utf-8"?>
-<w:document xmlns:wpc="http://schemas.microsoft.com/office/word/2010/wordprocessingCanvas" xmlns:cx="http://schemas.microsoft.com/office/drawing/2014/chartex" xmlns:cx1="http://schemas.microsoft.com/office/drawing/2015/9/8/chartex" xmlns:cx2="http://schemas.microsoft.com/office/drawing/2015/10/21/chartex" xmlns:cx3="http://schemas.microsoft.com/office/drawing/2016/5/9/chartex" xmlns:cx4="http://schemas.microsoft.com/office/drawing/2016/5/10/chartex" xmlns:cx5="http://schemas.microsoft.com/office/drawing/2016/5/11/chartex" xmlns:cx6="http://schemas.microsoft.com/office/drawing/2016/5/12/chartex" xmlns:cx7="http://schemas.microsoft.com/office/drawing/2016/5/13/chartex" xmlns:cx8="http://schemas.microsoft.com/office/drawing/2016/5/14/chartex" xmlns:mc="http://schemas.openxmlformats.org/markup-compatibility/2006" xmlns:aink="http://schemas.microsoft.com/office/drawing/2016/ink" xmlns:am3d="http://schemas.microsoft.com/office/drawing/2017/model3d" xmlns:o="urn:schemas-microsoft-com:office:office" xmlns:r="http://schemas.openxmlformats.org/officeDocument/2006/relationships" xmlns:m="http://schemas.openxmlformats.org/officeDocument/2006/math" xmlns:v="urn:schemas-microsoft-com:vml" xmlns:wp14="http://schemas.microsoft.com/office/word/2010/wordprocessingDrawing" xmlns:wp="http://schemas.openxmlformats.org/drawingml/2006/wordprocessingDrawing" xmlns:w10="urn:schemas-microsoft-com:office:word" xmlns:w="http://schemas.openxmlformats.org/wordprocessingml/2006/main" xmlns:w14="http://schemas.microsoft.com/office/word/2010/wordml" xmlns:w15="http://schemas.microsoft.com/office/word/2012/wordml" xmlns:w16cid="http://schemas.microsoft.com/office/word/2016/wordml/cid" xmlns:w16se="http://schemas.microsoft.com/office/word/2015/wordml/symex" xmlns:wpg="http://schemas.microsoft.com/office/word/2010/wordprocessingGroup" xmlns:wpi="http://schemas.microsoft.com/office/word/2010/wordprocessingInk" xmlns:wne="http://schemas.microsoft.com/office/word/2006/wordml" xmlns:wps="http://schemas.microsoft.com/office/word/2010/wordprocessingShape" mc:Ignorable="w14 w15 w16se w16cid wp14">
+<w:document xmlns:wpc="http://schemas.microsoft.com/office/word/2010/wordprocessingCanvas" xmlns:cx="http://schemas.microsoft.com/office/drawing/2014/chartex" xmlns:cx1="http://schemas.microsoft.com/office/drawing/2015/9/8/chartex" xmlns:cx2="http://schemas.microsoft.com/office/drawing/2015/10/21/chartex" xmlns:cx3="http://schemas.microsoft.com/office/drawing/2016/5/9/chartex" xmlns:cx4="http://schemas.microsoft.com/office/drawing/2016/5/10/chartex" xmlns:cx5="http://schemas.microsoft.com/office/drawing/2016/5/11/chartex" xmlns:cx6="http://schemas.microsoft.com/office/drawing/2016/5/12/chartex" xmlns:cx7="http://schemas.microsoft.com/office/drawing/2016/5/13/chartex" xmlns:cx8="http://schemas.microsoft.com/office/drawing/2016/5/14/chartex" xmlns:mc="http://schemas.openxmlformats.org/markup-compatibility/2006" xmlns:aink="http://schemas.microsoft.com/office/drawing/2016/ink" xmlns:am3d="http://schemas.microsoft.com/office/drawing/2017/model3d" xmlns:o="urn:schemas-microsoft-com:office:office" xmlns:r="http://schemas.openxmlformats.org/officeDocument/2006/relationships" xmlns:m="http://schemas.openxmlformats.org/officeDocument/2006/math" xmlns:v="urn:schemas-microsoft-com:vml" xmlns:wp14="http://schemas.microsoft.com/office/word/2010/wordprocessingDrawing" xmlns:wp="http://schemas.openxmlformats.org/drawingml/2006/wordprocessingDrawing" xmlns:w10="urn:schemas-microsoft-com:office:word" xmlns:w="http://schemas.openxmlformats.org/wordprocessingml/2006/main" xmlns:w14="http://schemas.microsoft.com/office/word/2010/wordml" xmlns:w15="http://schemas.microsoft.com/office/word/2012/wordml" xmlns:w16cex="http://schemas.microsoft.com/office/word/2018/wordml/cex" xmlns:w16cid="http://schemas.microsoft.com/office/word/2016/wordml/cid" xmlns:w16="http://schemas.microsoft.com/office/word/2018/wordml" xmlns:w16sdtdh="http://schemas.microsoft.com/office/word/2020/wordml/sdtdatahash" xmlns:w16se="http://schemas.microsoft.com/office/word/2015/wordml/symex" xmlns:wpg="http://schemas.microsoft.com/office/word/2010/wordprocessingGroup" xmlns:wpi="http://schemas.microsoft.com/office/word/2010/wordprocessingInk" xmlns:wne="http://schemas.microsoft.com/office/word/2006/wordml" xmlns:wps="http://schemas.microsoft.com/office/word/2010/wordprocessingShape" mc:Ignorable="w14 w15 w16se w16cid w16 w16cex w16sdtdh wp14">
   <w:body>
     <w:p>
       <w:pPr>
@@ -245,19 +245,66 @@
           <w:szCs w:val="22"/>
         </w:rPr>
       </w:pPr>
-      <w:proofErr w:type="gramStart"/>
-      <w:r>
-        <w:rPr>
-          <w:szCs w:val="22"/>
-        </w:rPr>
-        <w:t>All of</w:t>
-      </w:r>
-      <w:proofErr w:type="gramEnd"/>
-      <w:r>
-        <w:rPr>
-          <w:szCs w:val="22"/>
-        </w:rPr>
-        <w:t xml:space="preserve"> the continuation constructors may be considered primitive, but </w:t>
+      <w:r>
+        <w:rPr>
+          <w:szCs w:val="22"/>
+        </w:rPr>
+        <w:t xml:space="preserve">You will need to convert the lambda CPS to data structure CPS — that is, </w:t>
+      </w:r>
+      <w:r>
+        <w:rPr>
+          <w:szCs w:val="22"/>
+        </w:rPr>
+        <w:t xml:space="preserve">you should use something like </w:t>
+      </w:r>
+      <w:r>
+        <w:rPr>
+          <w:rFonts w:ascii="Courier New" w:hAnsi="Courier New" w:cs="Courier New"/>
+          <w:sz w:val="16"/>
+          <w:szCs w:val="16"/>
+        </w:rPr>
+        <w:t>(define-datatype continuation continuation?</w:t>
+      </w:r>
+      <w:r>
+        <w:rPr>
+          <w:rFonts w:ascii="Courier New" w:hAnsi="Courier New" w:cs="Courier New"/>
+          <w:sz w:val="16"/>
+          <w:szCs w:val="16"/>
+        </w:rPr>
+        <w:t xml:space="preserve"> …</w:t>
+      </w:r>
+      <w:r>
+        <w:rPr>
+          <w:rFonts w:asciiTheme="minorHAnsi" w:hAnsiTheme="minorHAnsi" w:cstheme="minorHAnsi"/>
+        </w:rPr>
+        <w:t xml:space="preserve"> </w:t>
+      </w:r>
+      <w:r>
+        <w:t>in your final</w:t>
+      </w:r>
+      <w:r>
+        <w:t xml:space="preserve"> code.</w:t>
+      </w:r>
+      <w:r>
+        <w:t xml:space="preserve"> </w:t>
+      </w:r>
+      <w:r>
+        <w:rPr>
+          <w:szCs w:val="22"/>
+        </w:rPr>
+        <w:t xml:space="preserve">In your continuation datatype, you must provide the following continuations that </w:t>
+      </w:r>
+      <w:r>
+        <w:rPr>
+          <w:szCs w:val="22"/>
+        </w:rPr>
+        <w:t>contain</w:t>
+      </w:r>
+      <w:r>
+        <w:rPr>
+          <w:szCs w:val="22"/>
+        </w:rPr>
+        <w:t xml:space="preserve"> no fields: </w:t>
       </w:r>
       <w:r>
         <w:rPr>
@@ -265,50 +312,13 @@
           <w:sz w:val="16"/>
           <w:szCs w:val="18"/>
         </w:rPr>
-        <w:t>apply-k</w:t>
-      </w:r>
-      <w:r>
-        <w:rPr>
-          <w:szCs w:val="22"/>
-        </w:rPr>
-        <w:t xml:space="preserve"> is not primitive, so it must be a thunk</w:t>
-      </w:r>
-      <w:r>
-        <w:rPr>
-          <w:szCs w:val="22"/>
-        </w:rPr>
-        <w:t xml:space="preserve"> that is only called in tail </w:t>
-      </w:r>
-      <w:r>
-        <w:rPr>
-          <w:szCs w:val="22"/>
-        </w:rPr>
-        <w:t>position</w:t>
-      </w:r>
-      <w:r>
-        <w:rPr>
-          <w:szCs w:val="22"/>
-        </w:rPr>
-        <w:t>.</w:t>
-      </w:r>
-    </w:p>
-    <w:p>
-      <w:pPr>
-        <w:rPr>
-          <w:szCs w:val="22"/>
-        </w:rPr>
-      </w:pPr>
-      <w:r>
-        <w:rPr>
-          <w:szCs w:val="22"/>
-        </w:rPr>
-        <w:t xml:space="preserve">Other non-primitives include flatten-cps, list-sum-cps, </w:t>
-      </w:r>
-      <w:r>
-        <w:rPr>
-          <w:szCs w:val="22"/>
-        </w:rPr>
-        <w:t xml:space="preserve">the </w:t>
+        <w:t>id-k</w:t>
+      </w:r>
+      <w:r>
+        <w:rPr>
+          <w:szCs w:val="22"/>
+        </w:rPr>
+        <w:t xml:space="preserve">, </w:t>
       </w:r>
       <w:r>
         <w:rPr>
@@ -316,13 +326,13 @@
           <w:sz w:val="16"/>
           <w:szCs w:val="18"/>
         </w:rPr>
-        <w:t>helper</w:t>
-      </w:r>
-      <w:r>
-        <w:rPr>
-          <w:szCs w:val="22"/>
-        </w:rPr>
-        <w:t xml:space="preserve"> procedure in </w:t>
+        <w:t>list-k</w:t>
+      </w:r>
+      <w:r>
+        <w:rPr>
+          <w:szCs w:val="22"/>
+        </w:rPr>
+        <w:t xml:space="preserve">, </w:t>
       </w:r>
       <w:r>
         <w:rPr>
@@ -330,13 +340,13 @@
           <w:sz w:val="16"/>
           <w:szCs w:val="18"/>
         </w:rPr>
-        <w:t>cps-snlist-recur</w:t>
-      </w:r>
-      <w:r>
-        <w:rPr>
-          <w:szCs w:val="22"/>
-        </w:rPr>
-        <w:t xml:space="preserve">, </w:t>
+        <w:t>length-k</w:t>
+      </w:r>
+      <w:r>
+        <w:rPr>
+          <w:szCs w:val="22"/>
+        </w:rPr>
+        <w:t xml:space="preserve">.  I also recommend another one,  </w:t>
       </w:r>
       <w:r>
         <w:rPr>
@@ -344,13 +354,13 @@
           <w:sz w:val="16"/>
           <w:szCs w:val="18"/>
         </w:rPr>
-        <w:t>+cps</w:t>
-      </w:r>
-      <w:r>
-        <w:rPr>
-          <w:szCs w:val="22"/>
-        </w:rPr>
-        <w:t xml:space="preserve">, </w:t>
+        <w:t>r-f-p-k</w:t>
+      </w:r>
+      <w:r>
+        <w:rPr>
+          <w:szCs w:val="22"/>
+        </w:rPr>
+        <w:t xml:space="preserve">, which can be used by </w:t>
       </w:r>
       <w:r>
         <w:rPr>
@@ -358,13 +368,13 @@
           <w:sz w:val="16"/>
           <w:szCs w:val="18"/>
         </w:rPr>
-        <w:t>append-cps</w:t>
-      </w:r>
-      <w:r>
-        <w:rPr>
-          <w:szCs w:val="22"/>
-        </w:rPr>
-        <w:t xml:space="preserve">, </w:t>
+        <w:t>read-flatten-print</w:t>
+      </w:r>
+      <w:r>
+        <w:rPr>
+          <w:szCs w:val="22"/>
+        </w:rPr>
+        <w:t xml:space="preserve">.  </w:t>
       </w:r>
       <w:r>
         <w:rPr>
@@ -372,39 +382,57 @@
           <w:sz w:val="16"/>
           <w:szCs w:val="18"/>
         </w:rPr>
-        <w:t>cons-cps</w:t>
-      </w:r>
-      <w:r>
-        <w:rPr>
-          <w:szCs w:val="22"/>
-        </w:rPr>
-        <w:t>.</w:t>
-      </w:r>
-      <w:r>
-        <w:rPr>
-          <w:szCs w:val="22"/>
-        </w:rPr>
-        <w:t xml:space="preserve">  </w:t>
-      </w:r>
-    </w:p>
-    <w:p>
-      <w:pPr>
-        <w:rPr>
-          <w:szCs w:val="22"/>
-        </w:rPr>
-      </w:pPr>
-    </w:p>
-    <w:p>
-      <w:pPr>
-        <w:rPr>
-          <w:szCs w:val="22"/>
-        </w:rPr>
-      </w:pPr>
-      <w:r>
-        <w:rPr>
-          <w:szCs w:val="22"/>
-        </w:rPr>
-        <w:t xml:space="preserve">You must use </w:t>
+        <w:t>read-flatten-print</w:t>
+      </w:r>
+      <w:r>
+        <w:rPr>
+          <w:szCs w:val="22"/>
+        </w:rPr>
+        <w:t xml:space="preserve"> will not be called by my test code, but it may be the most convenient approach </w:t>
+      </w:r>
+      <w:r>
+        <w:rPr>
+          <w:szCs w:val="22"/>
+        </w:rPr>
+        <w:t>for</w:t>
+      </w:r>
+      <w:r>
+        <w:rPr>
+          <w:szCs w:val="22"/>
+        </w:rPr>
+        <w:t xml:space="preserve"> </w:t>
+      </w:r>
+      <w:r>
+        <w:rPr>
+          <w:szCs w:val="22"/>
+        </w:rPr>
+        <w:t>debugging</w:t>
+      </w:r>
+      <w:r>
+        <w:rPr>
+          <w:szCs w:val="22"/>
+        </w:rPr>
+        <w:t xml:space="preserve"> your code.  I used it to debug my code.</w:t>
+      </w:r>
+    </w:p>
+    <w:p>
+      <w:pPr>
+        <w:rPr>
+          <w:szCs w:val="22"/>
+        </w:rPr>
+      </w:pPr>
+    </w:p>
+    <w:p>
+      <w:pPr>
+        <w:rPr>
+          <w:szCs w:val="22"/>
+        </w:rPr>
+      </w:pPr>
+      <w:r>
+        <w:rPr>
+          <w:szCs w:val="22"/>
+        </w:rPr>
+        <w:t xml:space="preserve">All of the continuation constructors may be considered primitive, but </w:t>
       </w:r>
       <w:r>
         <w:rPr>
@@ -412,7 +440,50 @@
           <w:sz w:val="16"/>
           <w:szCs w:val="18"/>
         </w:rPr>
-        <w:t>cps-</w:t>
+        <w:t>apply-k</w:t>
+      </w:r>
+      <w:r>
+        <w:rPr>
+          <w:szCs w:val="22"/>
+        </w:rPr>
+        <w:t xml:space="preserve"> is not primitive, so it must be a thunk</w:t>
+      </w:r>
+      <w:r>
+        <w:rPr>
+          <w:szCs w:val="22"/>
+        </w:rPr>
+        <w:t xml:space="preserve"> that is only called in tail </w:t>
+      </w:r>
+      <w:r>
+        <w:rPr>
+          <w:szCs w:val="22"/>
+        </w:rPr>
+        <w:t>position</w:t>
+      </w:r>
+      <w:r>
+        <w:rPr>
+          <w:szCs w:val="22"/>
+        </w:rPr>
+        <w:t>.</w:t>
+      </w:r>
+    </w:p>
+    <w:p>
+      <w:pPr>
+        <w:rPr>
+          <w:szCs w:val="22"/>
+        </w:rPr>
+      </w:pPr>
+      <w:r>
+        <w:rPr>
+          <w:szCs w:val="22"/>
+        </w:rPr>
+        <w:t xml:space="preserve">Other non-primitives include flatten-cps, list-sum-cps, </w:t>
+      </w:r>
+      <w:r>
+        <w:rPr>
+          <w:szCs w:val="22"/>
+        </w:rPr>
+        <w:t xml:space="preserve">the </w:t>
       </w:r>
       <w:r>
         <w:rPr>
@@ -420,7 +491,13 @@
           <w:sz w:val="16"/>
           <w:szCs w:val="18"/>
         </w:rPr>
-        <w:t>sn</w:t>
+        <w:t>helper</w:t>
+      </w:r>
+      <w:r>
+        <w:rPr>
+          <w:szCs w:val="22"/>
+        </w:rPr>
+        <w:t xml:space="preserve"> procedure in </w:t>
       </w:r>
       <w:r>
         <w:rPr>
@@ -428,13 +505,13 @@
           <w:sz w:val="16"/>
           <w:szCs w:val="18"/>
         </w:rPr>
-        <w:t>list-recur</w:t>
-      </w:r>
-      <w:r>
-        <w:rPr>
-          <w:szCs w:val="22"/>
-        </w:rPr>
-        <w:t xml:space="preserve"> to produce the </w:t>
+        <w:t>cps-snlist-recur</w:t>
+      </w:r>
+      <w:r>
+        <w:rPr>
+          <w:szCs w:val="22"/>
+        </w:rPr>
+        <w:t xml:space="preserve">, </w:t>
       </w:r>
       <w:r>
         <w:rPr>
@@ -442,13 +519,13 @@
           <w:sz w:val="16"/>
           <w:szCs w:val="18"/>
         </w:rPr>
-        <w:t>flatten-cps</w:t>
-      </w:r>
-      <w:r>
-        <w:rPr>
-          <w:szCs w:val="22"/>
-        </w:rPr>
-        <w:t xml:space="preserve"> and </w:t>
+        <w:t>+cps</w:t>
+      </w:r>
+      <w:r>
+        <w:rPr>
+          <w:szCs w:val="22"/>
+        </w:rPr>
+        <w:t xml:space="preserve">, </w:t>
       </w:r>
       <w:r>
         <w:rPr>
@@ -456,13 +533,13 @@
           <w:sz w:val="16"/>
           <w:szCs w:val="18"/>
         </w:rPr>
-        <w:t>sum-cps</w:t>
-      </w:r>
-      <w:r>
-        <w:rPr>
-          <w:szCs w:val="22"/>
-        </w:rPr>
-        <w:t xml:space="preserve"> procedures, but </w:t>
+        <w:t>append-cps</w:t>
+      </w:r>
+      <w:r>
+        <w:rPr>
+          <w:szCs w:val="22"/>
+        </w:rPr>
+        <w:t xml:space="preserve">, </w:t>
       </w:r>
       <w:r>
         <w:rPr>
@@ -470,7 +547,39 @@
           <w:sz w:val="16"/>
           <w:szCs w:val="18"/>
         </w:rPr>
-        <w:t>cps-</w:t>
+        <w:t>cons-cps</w:t>
+      </w:r>
+      <w:r>
+        <w:rPr>
+          <w:szCs w:val="22"/>
+        </w:rPr>
+        <w:t>.</w:t>
+      </w:r>
+      <w:r>
+        <w:rPr>
+          <w:szCs w:val="22"/>
+        </w:rPr>
+        <w:t xml:space="preserve">  </w:t>
+      </w:r>
+    </w:p>
+    <w:p>
+      <w:pPr>
+        <w:rPr>
+          <w:szCs w:val="22"/>
+        </w:rPr>
+      </w:pPr>
+    </w:p>
+    <w:p>
+      <w:pPr>
+        <w:rPr>
+          <w:szCs w:val="22"/>
+        </w:rPr>
+      </w:pPr>
+      <w:r>
+        <w:rPr>
+          <w:szCs w:val="22"/>
+        </w:rPr>
+        <w:t xml:space="preserve">You must use </w:t>
       </w:r>
       <w:r>
         <w:rPr>
@@ -478,7 +587,7 @@
           <w:sz w:val="16"/>
           <w:szCs w:val="18"/>
         </w:rPr>
-        <w:t>sn</w:t>
+        <w:t>cps-</w:t>
       </w:r>
       <w:r>
         <w:rPr>
@@ -486,45 +595,7 @@
           <w:sz w:val="16"/>
           <w:szCs w:val="18"/>
         </w:rPr>
-        <w:t>list-recur</w:t>
-      </w:r>
-      <w:r>
-        <w:rPr>
-          <w:szCs w:val="22"/>
-        </w:rPr>
-        <w:t xml:space="preserve"> itself is not a CPS procedure; it takes CPS arguments and returns a CPS procedure</w:t>
-      </w:r>
-    </w:p>
-    <w:p>
-      <w:pPr>
-        <w:rPr>
-          <w:szCs w:val="22"/>
-        </w:rPr>
-      </w:pPr>
-    </w:p>
-    <w:p>
-      <w:pPr>
-        <w:rPr>
-          <w:szCs w:val="22"/>
-        </w:rPr>
-      </w:pPr>
-      <w:r>
-        <w:rPr>
-          <w:szCs w:val="22"/>
-        </w:rPr>
-        <w:t xml:space="preserve">In your continuation datatype, you must provide the following continuations that </w:t>
-      </w:r>
-      <w:r>
-        <w:rPr>
-          <w:szCs w:val="22"/>
-        </w:rPr>
-        <w:t>contain</w:t>
-      </w:r>
-      <w:r>
-        <w:rPr>
-          <w:szCs w:val="22"/>
-        </w:rPr>
-        <w:t xml:space="preserve"> no fields: </w:t>
+        <w:t>sn</w:t>
       </w:r>
       <w:r>
         <w:rPr>
@@ -532,13 +603,13 @@
           <w:sz w:val="16"/>
           <w:szCs w:val="18"/>
         </w:rPr>
-        <w:t>id-k</w:t>
-      </w:r>
-      <w:r>
-        <w:rPr>
-          <w:szCs w:val="22"/>
-        </w:rPr>
-        <w:t xml:space="preserve">, </w:t>
+        <w:t>list-recur</w:t>
+      </w:r>
+      <w:r>
+        <w:rPr>
+          <w:szCs w:val="22"/>
+        </w:rPr>
+        <w:t xml:space="preserve"> to produce the </w:t>
       </w:r>
       <w:r>
         <w:rPr>
@@ -546,13 +617,13 @@
           <w:sz w:val="16"/>
           <w:szCs w:val="18"/>
         </w:rPr>
-        <w:t>list-k</w:t>
-      </w:r>
-      <w:r>
-        <w:rPr>
-          <w:szCs w:val="22"/>
-        </w:rPr>
-        <w:t xml:space="preserve">, </w:t>
+        <w:t>flatten-cps</w:t>
+      </w:r>
+      <w:r>
+        <w:rPr>
+          <w:szCs w:val="22"/>
+        </w:rPr>
+        <w:t xml:space="preserve"> and </w:t>
       </w:r>
       <w:r>
         <w:rPr>
@@ -560,13 +631,13 @@
           <w:sz w:val="16"/>
           <w:szCs w:val="18"/>
         </w:rPr>
-        <w:t>length-k</w:t>
-      </w:r>
-      <w:r>
-        <w:rPr>
-          <w:szCs w:val="22"/>
-        </w:rPr>
-        <w:t xml:space="preserve">.  I also recommend another one,  </w:t>
+        <w:t>sum-cps</w:t>
+      </w:r>
+      <w:r>
+        <w:rPr>
+          <w:szCs w:val="22"/>
+        </w:rPr>
+        <w:t xml:space="preserve"> procedures, but </w:t>
       </w:r>
       <w:r>
         <w:rPr>
@@ -574,13 +645,7 @@
           <w:sz w:val="16"/>
           <w:szCs w:val="18"/>
         </w:rPr>
-        <w:t>r-f-p-k</w:t>
-      </w:r>
-      <w:r>
-        <w:rPr>
-          <w:szCs w:val="22"/>
-        </w:rPr>
-        <w:t xml:space="preserve">, which can be used by </w:t>
+        <w:t>cps-</w:t>
       </w:r>
       <w:r>
         <w:rPr>
@@ -588,13 +653,7 @@
           <w:sz w:val="16"/>
           <w:szCs w:val="18"/>
         </w:rPr>
-        <w:t>read-flatten-print</w:t>
-      </w:r>
-      <w:r>
-        <w:rPr>
-          <w:szCs w:val="22"/>
-        </w:rPr>
-        <w:t xml:space="preserve">.  </w:t>
+        <w:t>sn</w:t>
       </w:r>
       <w:r>
         <w:rPr>
@@ -602,43 +661,13 @@
           <w:sz w:val="16"/>
           <w:szCs w:val="18"/>
         </w:rPr>
-        <w:t>read-flatten-print</w:t>
-      </w:r>
-      <w:r>
-        <w:rPr>
-          <w:szCs w:val="22"/>
-        </w:rPr>
-        <w:t xml:space="preserve"> will not be called by my test code, but it may be the most convenient approach </w:t>
-      </w:r>
-      <w:r>
-        <w:rPr>
-          <w:szCs w:val="22"/>
-        </w:rPr>
-        <w:t>for</w:t>
-      </w:r>
-      <w:r>
-        <w:rPr>
-          <w:szCs w:val="22"/>
-        </w:rPr>
-        <w:t xml:space="preserve"> </w:t>
-      </w:r>
-      <w:r>
-        <w:rPr>
-          <w:szCs w:val="22"/>
-        </w:rPr>
-        <w:t>debugging</w:t>
-      </w:r>
-      <w:r>
-        <w:rPr>
-          <w:szCs w:val="22"/>
-        </w:rPr>
-        <w:t xml:space="preserve"> your code.</w:t>
-      </w:r>
-      <w:r>
-        <w:rPr>
-          <w:szCs w:val="22"/>
-        </w:rPr>
-        <w:t xml:space="preserve">  I used it to debug my code.</w:t>
+        <w:t>list-recur</w:t>
+      </w:r>
+      <w:r>
+        <w:rPr>
+          <w:szCs w:val="22"/>
+        </w:rPr>
+        <w:t xml:space="preserve"> itself is not a CPS procedure; it takes CPS arguments and returns a CPS procedure</w:t>
       </w:r>
     </w:p>
     <w:p>
@@ -659,23 +688,7 @@
           <w:color w:val="FF0000"/>
           <w:szCs w:val="22"/>
         </w:rPr>
-        <w:t xml:space="preserve">Code that gets </w:t>
-      </w:r>
-      <w:proofErr w:type="gramStart"/>
-      <w:r>
-        <w:rPr>
-          <w:color w:val="FF0000"/>
-          <w:szCs w:val="22"/>
-        </w:rPr>
-        <w:t>all of</w:t>
-      </w:r>
-      <w:proofErr w:type="gramEnd"/>
-      <w:r>
-        <w:rPr>
-          <w:color w:val="FF0000"/>
-          <w:szCs w:val="22"/>
-        </w:rPr>
-        <w:t xml:space="preserve"> the points from the server but does not follow the above rules</w:t>
+        <w:t>Code that gets all of the points from the server but does not follow the above rules</w:t>
       </w:r>
       <w:r>
         <w:rPr>
@@ -1055,21 +1068,12 @@
         </w:rPr>
         <w:t xml:space="preserve"> is </w:t>
       </w:r>
-      <w:proofErr w:type="spellStart"/>
-      <w:r>
-        <w:rPr>
-          <w:rFonts w:ascii="Courier New" w:hAnsi="Courier New" w:cs="Courier New"/>
-          <w:szCs w:val="22"/>
-        </w:rPr>
-        <w:t>init</w:t>
-      </w:r>
-      <w:proofErr w:type="spellEnd"/>
-      <w:r>
-        <w:rPr>
-          <w:rFonts w:ascii="Courier New" w:hAnsi="Courier New" w:cs="Courier New"/>
-          <w:szCs w:val="22"/>
-        </w:rPr>
-        <w:t>-k</w:t>
+      <w:r>
+        <w:rPr>
+          <w:rFonts w:ascii="Courier New" w:hAnsi="Courier New" w:cs="Courier New"/>
+          <w:szCs w:val="22"/>
+        </w:rPr>
+        <w:t>init-k</w:t>
       </w:r>
       <w:r>
         <w:rPr>
@@ -1328,18 +1332,7 @@
           <w:sz w:val="32"/>
           <w:szCs w:val="22"/>
         </w:rPr>
-        <w:t>Fall 20</w:t>
-      </w:r>
-      <w:bookmarkStart w:id="0" w:name="_GoBack"/>
-      <w:bookmarkEnd w:id="0"/>
-      <w:r>
-        <w:rPr>
-          <w:b/>
-          <w:color w:val="FF0000"/>
-          <w:sz w:val="32"/>
-          <w:szCs w:val="22"/>
-        </w:rPr>
-        <w:t>20.</w:t>
+        <w:t>Fall 2020.</w:t>
       </w:r>
     </w:p>
     <w:p>
@@ -1634,21 +1627,7 @@
         <w:rPr>
           <w:szCs w:val="22"/>
         </w:rPr>
-        <w:t xml:space="preserve">one of your problems, so much that I decide to </w:t>
-      </w:r>
-      <w:proofErr w:type="gramStart"/>
-      <w:r>
-        <w:rPr>
-          <w:szCs w:val="22"/>
-        </w:rPr>
-        <w:t>actually use</w:t>
-      </w:r>
-      <w:proofErr w:type="gramEnd"/>
-      <w:r>
-        <w:rPr>
-          <w:szCs w:val="22"/>
-        </w:rPr>
-        <w:t xml:space="preserve"> it on the exam</w:t>
+        <w:t>one of your problems, so much that I decide to actually use it on the exam</w:t>
       </w:r>
       <w:r>
         <w:rPr>
@@ -1760,6 +1739,7 @@
         <w:rPr>
           <w:szCs w:val="22"/>
         </w:rPr>
+        <w:lastRenderedPageBreak/>
         <w:t xml:space="preserve">Submit your problems/questions </w:t>
       </w:r>
       <w:r>
@@ -2054,23 +2034,7 @@
           <w:szCs w:val="22"/>
           <w:highlight w:val="lightGray"/>
         </w:rPr>
-        <w:t xml:space="preserve"> will be used in </w:t>
-      </w:r>
-      <w:proofErr w:type="gramStart"/>
-      <w:r>
-        <w:rPr>
-          <w:szCs w:val="22"/>
-          <w:highlight w:val="lightGray"/>
-        </w:rPr>
-        <w:t>exactly the same</w:t>
-      </w:r>
-      <w:proofErr w:type="gramEnd"/>
-      <w:r>
-        <w:rPr>
-          <w:szCs w:val="22"/>
-          <w:highlight w:val="lightGray"/>
-        </w:rPr>
-        <w:t xml:space="preserve"> ways.  </w:t>
+        <w:t xml:space="preserve"> will be used in exactly the same ways.  </w:t>
       </w:r>
       <w:r>
         <w:rPr>
@@ -2095,21 +2059,12 @@
           <w:highlight w:val="lightGray"/>
         </w:rPr>
       </w:pPr>
-      <w:proofErr w:type="gramStart"/>
-      <w:r>
-        <w:rPr>
-          <w:szCs w:val="22"/>
-          <w:highlight w:val="lightGray"/>
-        </w:rPr>
-        <w:t>All of</w:t>
-      </w:r>
-      <w:proofErr w:type="gramEnd"/>
-      <w:r>
-        <w:rPr>
-          <w:szCs w:val="22"/>
-          <w:highlight w:val="lightGray"/>
-        </w:rPr>
-        <w:t xml:space="preserve"> the major interpreter procedures (such as </w:t>
+      <w:r>
+        <w:rPr>
+          <w:szCs w:val="22"/>
+          <w:highlight w:val="lightGray"/>
+        </w:rPr>
+        <w:t xml:space="preserve">All of the major interpreter procedures (such as </w:t>
       </w:r>
       <w:r>
         <w:rPr>
@@ -2373,7 +2328,6 @@
         </w:rPr>
         <w:t xml:space="preserve">, </w:t>
       </w:r>
-      <w:proofErr w:type="gramStart"/>
       <w:r>
         <w:rPr>
           <w:rFonts w:ascii="Courier New" w:hAnsi="Courier New" w:cs="Courier New"/>
@@ -2387,15 +2341,7 @@
           <w:szCs w:val="22"/>
           <w:highlight w:val="lightGray"/>
         </w:rPr>
-        <w:t>,</w:t>
-      </w:r>
-      <w:proofErr w:type="gramEnd"/>
-      <w:r>
-        <w:rPr>
-          <w:szCs w:val="22"/>
-          <w:highlight w:val="lightGray"/>
-        </w:rPr>
-        <w:t xml:space="preserve"> reference parameters).  </w:t>
+        <w:t xml:space="preserve">, reference parameters).  </w:t>
       </w:r>
       <w:r>
         <w:rPr>
@@ -2468,7 +2414,7 @@
 </file>
 
 <file path=word/endnotes.xml><?xml version="1.0" encoding="utf-8"?>
-<w:endnotes xmlns:wpc="http://schemas.microsoft.com/office/word/2010/wordprocessingCanvas" xmlns:cx="http://schemas.microsoft.com/office/drawing/2014/chartex" xmlns:cx1="http://schemas.microsoft.com/office/drawing/2015/9/8/chartex" xmlns:cx2="http://schemas.microsoft.com/office/drawing/2015/10/21/chartex" xmlns:cx3="http://schemas.microsoft.com/office/drawing/2016/5/9/chartex" xmlns:cx4="http://schemas.microsoft.com/office/drawing/2016/5/10/chartex" xmlns:cx5="http://schemas.microsoft.com/office/drawing/2016/5/11/chartex" xmlns:cx6="http://schemas.microsoft.com/office/drawing/2016/5/12/chartex" xmlns:cx7="http://schemas.microsoft.com/office/drawing/2016/5/13/chartex" xmlns:cx8="http://schemas.microsoft.com/office/drawing/2016/5/14/chartex" xmlns:mc="http://schemas.openxmlformats.org/markup-compatibility/2006" xmlns:aink="http://schemas.microsoft.com/office/drawing/2016/ink" xmlns:am3d="http://schemas.microsoft.com/office/drawing/2017/model3d" xmlns:o="urn:schemas-microsoft-com:office:office" xmlns:r="http://schemas.openxmlformats.org/officeDocument/2006/relationships" xmlns:m="http://schemas.openxmlformats.org/officeDocument/2006/math" xmlns:v="urn:schemas-microsoft-com:vml" xmlns:wp14="http://schemas.microsoft.com/office/word/2010/wordprocessingDrawing" xmlns:wp="http://schemas.openxmlformats.org/drawingml/2006/wordprocessingDrawing" xmlns:w10="urn:schemas-microsoft-com:office:word" xmlns:w="http://schemas.openxmlformats.org/wordprocessingml/2006/main" xmlns:w14="http://schemas.microsoft.com/office/word/2010/wordml" xmlns:w15="http://schemas.microsoft.com/office/word/2012/wordml" xmlns:w16cid="http://schemas.microsoft.com/office/word/2016/wordml/cid" xmlns:w16se="http://schemas.microsoft.com/office/word/2015/wordml/symex" xmlns:wpg="http://schemas.microsoft.com/office/word/2010/wordprocessingGroup" xmlns:wpi="http://schemas.microsoft.com/office/word/2010/wordprocessingInk" xmlns:wne="http://schemas.microsoft.com/office/word/2006/wordml" xmlns:wps="http://schemas.microsoft.com/office/word/2010/wordprocessingShape" mc:Ignorable="w14 w15 w16se w16cid wp14">
+<w:endnotes xmlns:wpc="http://schemas.microsoft.com/office/word/2010/wordprocessingCanvas" xmlns:cx="http://schemas.microsoft.com/office/drawing/2014/chartex" xmlns:cx1="http://schemas.microsoft.com/office/drawing/2015/9/8/chartex" xmlns:cx2="http://schemas.microsoft.com/office/drawing/2015/10/21/chartex" xmlns:cx3="http://schemas.microsoft.com/office/drawing/2016/5/9/chartex" xmlns:cx4="http://schemas.microsoft.com/office/drawing/2016/5/10/chartex" xmlns:cx5="http://schemas.microsoft.com/office/drawing/2016/5/11/chartex" xmlns:cx6="http://schemas.microsoft.com/office/drawing/2016/5/12/chartex" xmlns:cx7="http://schemas.microsoft.com/office/drawing/2016/5/13/chartex" xmlns:cx8="http://schemas.microsoft.com/office/drawing/2016/5/14/chartex" xmlns:mc="http://schemas.openxmlformats.org/markup-compatibility/2006" xmlns:aink="http://schemas.microsoft.com/office/drawing/2016/ink" xmlns:am3d="http://schemas.microsoft.com/office/drawing/2017/model3d" xmlns:o="urn:schemas-microsoft-com:office:office" xmlns:r="http://schemas.openxmlformats.org/officeDocument/2006/relationships" xmlns:m="http://schemas.openxmlformats.org/officeDocument/2006/math" xmlns:v="urn:schemas-microsoft-com:vml" xmlns:wp14="http://schemas.microsoft.com/office/word/2010/wordprocessingDrawing" xmlns:wp="http://schemas.openxmlformats.org/drawingml/2006/wordprocessingDrawing" xmlns:w10="urn:schemas-microsoft-com:office:word" xmlns:w="http://schemas.openxmlformats.org/wordprocessingml/2006/main" xmlns:w14="http://schemas.microsoft.com/office/word/2010/wordml" xmlns:w15="http://schemas.microsoft.com/office/word/2012/wordml" xmlns:w16cex="http://schemas.microsoft.com/office/word/2018/wordml/cex" xmlns:w16cid="http://schemas.microsoft.com/office/word/2016/wordml/cid" xmlns:w16="http://schemas.microsoft.com/office/word/2018/wordml" xmlns:w16sdtdh="http://schemas.microsoft.com/office/word/2020/wordml/sdtdatahash" xmlns:w16se="http://schemas.microsoft.com/office/word/2015/wordml/symex" xmlns:wpg="http://schemas.microsoft.com/office/word/2010/wordprocessingGroup" xmlns:wpi="http://schemas.microsoft.com/office/word/2010/wordprocessingInk" xmlns:wne="http://schemas.microsoft.com/office/word/2006/wordml" xmlns:wps="http://schemas.microsoft.com/office/word/2010/wordprocessingShape" mc:Ignorable="w14 w15 w16se w16cid w16 w16cex w16sdtdh wp14">
   <w:endnote w:type="separator" w:id="-1">
     <w:p>
       <w:r>
@@ -2487,7 +2433,7 @@
 </file>
 
 <file path=word/footer1.xml><?xml version="1.0" encoding="utf-8"?>
-<w:ftr xmlns:wpc="http://schemas.microsoft.com/office/word/2010/wordprocessingCanvas" xmlns:cx="http://schemas.microsoft.com/office/drawing/2014/chartex" xmlns:cx1="http://schemas.microsoft.com/office/drawing/2015/9/8/chartex" xmlns:cx2="http://schemas.microsoft.com/office/drawing/2015/10/21/chartex" xmlns:cx3="http://schemas.microsoft.com/office/drawing/2016/5/9/chartex" xmlns:cx4="http://schemas.microsoft.com/office/drawing/2016/5/10/chartex" xmlns:cx5="http://schemas.microsoft.com/office/drawing/2016/5/11/chartex" xmlns:cx6="http://schemas.microsoft.com/office/drawing/2016/5/12/chartex" xmlns:cx7="http://schemas.microsoft.com/office/drawing/2016/5/13/chartex" xmlns:cx8="http://schemas.microsoft.com/office/drawing/2016/5/14/chartex" xmlns:mc="http://schemas.openxmlformats.org/markup-compatibility/2006" xmlns:aink="http://schemas.microsoft.com/office/drawing/2016/ink" xmlns:am3d="http://schemas.microsoft.com/office/drawing/2017/model3d" xmlns:o="urn:schemas-microsoft-com:office:office" xmlns:r="http://schemas.openxmlformats.org/officeDocument/2006/relationships" xmlns:m="http://schemas.openxmlformats.org/officeDocument/2006/math" xmlns:v="urn:schemas-microsoft-com:vml" xmlns:wp14="http://schemas.microsoft.com/office/word/2010/wordprocessingDrawing" xmlns:wp="http://schemas.openxmlformats.org/drawingml/2006/wordprocessingDrawing" xmlns:w10="urn:schemas-microsoft-com:office:word" xmlns:w="http://schemas.openxmlformats.org/wordprocessingml/2006/main" xmlns:w14="http://schemas.microsoft.com/office/word/2010/wordml" xmlns:w15="http://schemas.microsoft.com/office/word/2012/wordml" xmlns:w16cid="http://schemas.microsoft.com/office/word/2016/wordml/cid" xmlns:w16se="http://schemas.microsoft.com/office/word/2015/wordml/symex" xmlns:wpg="http://schemas.microsoft.com/office/word/2010/wordprocessingGroup" xmlns:wpi="http://schemas.microsoft.com/office/word/2010/wordprocessingInk" xmlns:wne="http://schemas.microsoft.com/office/word/2006/wordml" xmlns:wps="http://schemas.microsoft.com/office/word/2010/wordprocessingShape" mc:Ignorable="w14 w15 w16se w16cid wp14">
+<w:ftr xmlns:wpc="http://schemas.microsoft.com/office/word/2010/wordprocessingCanvas" xmlns:cx="http://schemas.microsoft.com/office/drawing/2014/chartex" xmlns:cx1="http://schemas.microsoft.com/office/drawing/2015/9/8/chartex" xmlns:cx2="http://schemas.microsoft.com/office/drawing/2015/10/21/chartex" xmlns:cx3="http://schemas.microsoft.com/office/drawing/2016/5/9/chartex" xmlns:cx4="http://schemas.microsoft.com/office/drawing/2016/5/10/chartex" xmlns:cx5="http://schemas.microsoft.com/office/drawing/2016/5/11/chartex" xmlns:cx6="http://schemas.microsoft.com/office/drawing/2016/5/12/chartex" xmlns:cx7="http://schemas.microsoft.com/office/drawing/2016/5/13/chartex" xmlns:cx8="http://schemas.microsoft.com/office/drawing/2016/5/14/chartex" xmlns:mc="http://schemas.openxmlformats.org/markup-compatibility/2006" xmlns:aink="http://schemas.microsoft.com/office/drawing/2016/ink" xmlns:am3d="http://schemas.microsoft.com/office/drawing/2017/model3d" xmlns:o="urn:schemas-microsoft-com:office:office" xmlns:r="http://schemas.openxmlformats.org/officeDocument/2006/relationships" xmlns:m="http://schemas.openxmlformats.org/officeDocument/2006/math" xmlns:v="urn:schemas-microsoft-com:vml" xmlns:wp14="http://schemas.microsoft.com/office/word/2010/wordprocessingDrawing" xmlns:wp="http://schemas.openxmlformats.org/drawingml/2006/wordprocessingDrawing" xmlns:w10="urn:schemas-microsoft-com:office:word" xmlns:w="http://schemas.openxmlformats.org/wordprocessingml/2006/main" xmlns:w14="http://schemas.microsoft.com/office/word/2010/wordml" xmlns:w15="http://schemas.microsoft.com/office/word/2012/wordml" xmlns:w16cex="http://schemas.microsoft.com/office/word/2018/wordml/cex" xmlns:w16cid="http://schemas.microsoft.com/office/word/2016/wordml/cid" xmlns:w16="http://schemas.microsoft.com/office/word/2018/wordml" xmlns:w16sdtdh="http://schemas.microsoft.com/office/word/2020/wordml/sdtdatahash" xmlns:w16se="http://schemas.microsoft.com/office/word/2015/wordml/symex" xmlns:wpg="http://schemas.microsoft.com/office/word/2010/wordprocessingGroup" xmlns:wpi="http://schemas.microsoft.com/office/word/2010/wordprocessingInk" xmlns:wne="http://schemas.microsoft.com/office/word/2006/wordml" xmlns:wps="http://schemas.microsoft.com/office/word/2010/wordprocessingShape" mc:Ignorable="w14 w15 w16se w16cid w16 w16cex w16sdtdh wp14">
   <w:p>
     <w:pPr>
       <w:pStyle w:val="Footer"/>
@@ -2497,7 +2443,7 @@
 </file>
 
 <file path=word/footer2.xml><?xml version="1.0" encoding="utf-8"?>
-<w:ftr xmlns:wpc="http://schemas.microsoft.com/office/word/2010/wordprocessingCanvas" xmlns:cx="http://schemas.microsoft.com/office/drawing/2014/chartex" xmlns:cx1="http://schemas.microsoft.com/office/drawing/2015/9/8/chartex" xmlns:cx2="http://schemas.microsoft.com/office/drawing/2015/10/21/chartex" xmlns:cx3="http://schemas.microsoft.com/office/drawing/2016/5/9/chartex" xmlns:cx4="http://schemas.microsoft.com/office/drawing/2016/5/10/chartex" xmlns:cx5="http://schemas.microsoft.com/office/drawing/2016/5/11/chartex" xmlns:cx6="http://schemas.microsoft.com/office/drawing/2016/5/12/chartex" xmlns:cx7="http://schemas.microsoft.com/office/drawing/2016/5/13/chartex" xmlns:cx8="http://schemas.microsoft.com/office/drawing/2016/5/14/chartex" xmlns:mc="http://schemas.openxmlformats.org/markup-compatibility/2006" xmlns:aink="http://schemas.microsoft.com/office/drawing/2016/ink" xmlns:am3d="http://schemas.microsoft.com/office/drawing/2017/model3d" xmlns:o="urn:schemas-microsoft-com:office:office" xmlns:r="http://schemas.openxmlformats.org/officeDocument/2006/relationships" xmlns:m="http://schemas.openxmlformats.org/officeDocument/2006/math" xmlns:v="urn:schemas-microsoft-com:vml" xmlns:wp14="http://schemas.microsoft.com/office/word/2010/wordprocessingDrawing" xmlns:wp="http://schemas.openxmlformats.org/drawingml/2006/wordprocessingDrawing" xmlns:w10="urn:schemas-microsoft-com:office:word" xmlns:w="http://schemas.openxmlformats.org/wordprocessingml/2006/main" xmlns:w14="http://schemas.microsoft.com/office/word/2010/wordml" xmlns:w15="http://schemas.microsoft.com/office/word/2012/wordml" xmlns:w16cid="http://schemas.microsoft.com/office/word/2016/wordml/cid" xmlns:w16se="http://schemas.microsoft.com/office/word/2015/wordml/symex" xmlns:wpg="http://schemas.microsoft.com/office/word/2010/wordprocessingGroup" xmlns:wpi="http://schemas.microsoft.com/office/word/2010/wordprocessingInk" xmlns:wne="http://schemas.microsoft.com/office/word/2006/wordml" xmlns:wps="http://schemas.microsoft.com/office/word/2010/wordprocessingShape" mc:Ignorable="w14 w15 w16se w16cid wp14">
+<w:ftr xmlns:wpc="http://schemas.microsoft.com/office/word/2010/wordprocessingCanvas" xmlns:cx="http://schemas.microsoft.com/office/drawing/2014/chartex" xmlns:cx1="http://schemas.microsoft.com/office/drawing/2015/9/8/chartex" xmlns:cx2="http://schemas.microsoft.com/office/drawing/2015/10/21/chartex" xmlns:cx3="http://schemas.microsoft.com/office/drawing/2016/5/9/chartex" xmlns:cx4="http://schemas.microsoft.com/office/drawing/2016/5/10/chartex" xmlns:cx5="http://schemas.microsoft.com/office/drawing/2016/5/11/chartex" xmlns:cx6="http://schemas.microsoft.com/office/drawing/2016/5/12/chartex" xmlns:cx7="http://schemas.microsoft.com/office/drawing/2016/5/13/chartex" xmlns:cx8="http://schemas.microsoft.com/office/drawing/2016/5/14/chartex" xmlns:mc="http://schemas.openxmlformats.org/markup-compatibility/2006" xmlns:aink="http://schemas.microsoft.com/office/drawing/2016/ink" xmlns:am3d="http://schemas.microsoft.com/office/drawing/2017/model3d" xmlns:o="urn:schemas-microsoft-com:office:office" xmlns:r="http://schemas.openxmlformats.org/officeDocument/2006/relationships" xmlns:m="http://schemas.openxmlformats.org/officeDocument/2006/math" xmlns:v="urn:schemas-microsoft-com:vml" xmlns:wp14="http://schemas.microsoft.com/office/word/2010/wordprocessingDrawing" xmlns:wp="http://schemas.openxmlformats.org/drawingml/2006/wordprocessingDrawing" xmlns:w10="urn:schemas-microsoft-com:office:word" xmlns:w="http://schemas.openxmlformats.org/wordprocessingml/2006/main" xmlns:w14="http://schemas.microsoft.com/office/word/2010/wordml" xmlns:w15="http://schemas.microsoft.com/office/word/2012/wordml" xmlns:w16cex="http://schemas.microsoft.com/office/word/2018/wordml/cex" xmlns:w16cid="http://schemas.microsoft.com/office/word/2016/wordml/cid" xmlns:w16="http://schemas.microsoft.com/office/word/2018/wordml" xmlns:w16sdtdh="http://schemas.microsoft.com/office/word/2020/wordml/sdtdatahash" xmlns:w16se="http://schemas.microsoft.com/office/word/2015/wordml/symex" xmlns:wpg="http://schemas.microsoft.com/office/word/2010/wordprocessingGroup" xmlns:wpi="http://schemas.microsoft.com/office/word/2010/wordprocessingInk" xmlns:wne="http://schemas.microsoft.com/office/word/2006/wordml" xmlns:wps="http://schemas.microsoft.com/office/word/2010/wordprocessingShape" mc:Ignorable="w14 w15 w16se w16cid w16 w16cex w16sdtdh wp14">
   <w:p>
     <w:pPr>
       <w:pStyle w:val="Footer"/>
@@ -2507,7 +2453,7 @@
 </file>
 
 <file path=word/footer3.xml><?xml version="1.0" encoding="utf-8"?>
-<w:ftr xmlns:wpc="http://schemas.microsoft.com/office/word/2010/wordprocessingCanvas" xmlns:cx="http://schemas.microsoft.com/office/drawing/2014/chartex" xmlns:cx1="http://schemas.microsoft.com/office/drawing/2015/9/8/chartex" xmlns:cx2="http://schemas.microsoft.com/office/drawing/2015/10/21/chartex" xmlns:cx3="http://schemas.microsoft.com/office/drawing/2016/5/9/chartex" xmlns:cx4="http://schemas.microsoft.com/office/drawing/2016/5/10/chartex" xmlns:cx5="http://schemas.microsoft.com/office/drawing/2016/5/11/chartex" xmlns:cx6="http://schemas.microsoft.com/office/drawing/2016/5/12/chartex" xmlns:cx7="http://schemas.microsoft.com/office/drawing/2016/5/13/chartex" xmlns:cx8="http://schemas.microsoft.com/office/drawing/2016/5/14/chartex" xmlns:mc="http://schemas.openxmlformats.org/markup-compatibility/2006" xmlns:aink="http://schemas.microsoft.com/office/drawing/2016/ink" xmlns:am3d="http://schemas.microsoft.com/office/drawing/2017/model3d" xmlns:o="urn:schemas-microsoft-com:office:office" xmlns:r="http://schemas.openxmlformats.org/officeDocument/2006/relationships" xmlns:m="http://schemas.openxmlformats.org/officeDocument/2006/math" xmlns:v="urn:schemas-microsoft-com:vml" xmlns:wp14="http://schemas.microsoft.com/office/word/2010/wordprocessingDrawing" xmlns:wp="http://schemas.openxmlformats.org/drawingml/2006/wordprocessingDrawing" xmlns:w10="urn:schemas-microsoft-com:office:word" xmlns:w="http://schemas.openxmlformats.org/wordprocessingml/2006/main" xmlns:w14="http://schemas.microsoft.com/office/word/2010/wordml" xmlns:w15="http://schemas.microsoft.com/office/word/2012/wordml" xmlns:w16cid="http://schemas.microsoft.com/office/word/2016/wordml/cid" xmlns:w16se="http://schemas.microsoft.com/office/word/2015/wordml/symex" xmlns:wpg="http://schemas.microsoft.com/office/word/2010/wordprocessingGroup" xmlns:wpi="http://schemas.microsoft.com/office/word/2010/wordprocessingInk" xmlns:wne="http://schemas.microsoft.com/office/word/2006/wordml" xmlns:wps="http://schemas.microsoft.com/office/word/2010/wordprocessingShape" mc:Ignorable="w14 w15 w16se w16cid wp14">
+<w:ftr xmlns:wpc="http://schemas.microsoft.com/office/word/2010/wordprocessingCanvas" xmlns:cx="http://schemas.microsoft.com/office/drawing/2014/chartex" xmlns:cx1="http://schemas.microsoft.com/office/drawing/2015/9/8/chartex" xmlns:cx2="http://schemas.microsoft.com/office/drawing/2015/10/21/chartex" xmlns:cx3="http://schemas.microsoft.com/office/drawing/2016/5/9/chartex" xmlns:cx4="http://schemas.microsoft.com/office/drawing/2016/5/10/chartex" xmlns:cx5="http://schemas.microsoft.com/office/drawing/2016/5/11/chartex" xmlns:cx6="http://schemas.microsoft.com/office/drawing/2016/5/12/chartex" xmlns:cx7="http://schemas.microsoft.com/office/drawing/2016/5/13/chartex" xmlns:cx8="http://schemas.microsoft.com/office/drawing/2016/5/14/chartex" xmlns:mc="http://schemas.openxmlformats.org/markup-compatibility/2006" xmlns:aink="http://schemas.microsoft.com/office/drawing/2016/ink" xmlns:am3d="http://schemas.microsoft.com/office/drawing/2017/model3d" xmlns:o="urn:schemas-microsoft-com:office:office" xmlns:r="http://schemas.openxmlformats.org/officeDocument/2006/relationships" xmlns:m="http://schemas.openxmlformats.org/officeDocument/2006/math" xmlns:v="urn:schemas-microsoft-com:vml" xmlns:wp14="http://schemas.microsoft.com/office/word/2010/wordprocessingDrawing" xmlns:wp="http://schemas.openxmlformats.org/drawingml/2006/wordprocessingDrawing" xmlns:w10="urn:schemas-microsoft-com:office:word" xmlns:w="http://schemas.openxmlformats.org/wordprocessingml/2006/main" xmlns:w14="http://schemas.microsoft.com/office/word/2010/wordml" xmlns:w15="http://schemas.microsoft.com/office/word/2012/wordml" xmlns:w16cex="http://schemas.microsoft.com/office/word/2018/wordml/cex" xmlns:w16cid="http://schemas.microsoft.com/office/word/2016/wordml/cid" xmlns:w16="http://schemas.microsoft.com/office/word/2018/wordml" xmlns:w16sdtdh="http://schemas.microsoft.com/office/word/2020/wordml/sdtdatahash" xmlns:w16se="http://schemas.microsoft.com/office/word/2015/wordml/symex" xmlns:wpg="http://schemas.microsoft.com/office/word/2010/wordprocessingGroup" xmlns:wpi="http://schemas.microsoft.com/office/word/2010/wordprocessingInk" xmlns:wne="http://schemas.microsoft.com/office/word/2006/wordml" xmlns:wps="http://schemas.microsoft.com/office/word/2010/wordprocessingShape" mc:Ignorable="w14 w15 w16se w16cid w16 w16cex w16sdtdh wp14">
   <w:p>
     <w:pPr>
       <w:pStyle w:val="Footer"/>
@@ -2517,7 +2463,7 @@
 </file>
 
 <file path=word/footnotes.xml><?xml version="1.0" encoding="utf-8"?>
-<w:footnotes xmlns:wpc="http://schemas.microsoft.com/office/word/2010/wordprocessingCanvas" xmlns:cx="http://schemas.microsoft.com/office/drawing/2014/chartex" xmlns:cx1="http://schemas.microsoft.com/office/drawing/2015/9/8/chartex" xmlns:cx2="http://schemas.microsoft.com/office/drawing/2015/10/21/chartex" xmlns:cx3="http://schemas.microsoft.com/office/drawing/2016/5/9/chartex" xmlns:cx4="http://schemas.microsoft.com/office/drawing/2016/5/10/chartex" xmlns:cx5="http://schemas.microsoft.com/office/drawing/2016/5/11/chartex" xmlns:cx6="http://schemas.microsoft.com/office/drawing/2016/5/12/chartex" xmlns:cx7="http://schemas.microsoft.com/office/drawing/2016/5/13/chartex" xmlns:cx8="http://schemas.microsoft.com/office/drawing/2016/5/14/chartex" xmlns:mc="http://schemas.openxmlformats.org/markup-compatibility/2006" xmlns:aink="http://schemas.microsoft.com/office/drawing/2016/ink" xmlns:am3d="http://schemas.microsoft.com/office/drawing/2017/model3d" xmlns:o="urn:schemas-microsoft-com:office:office" xmlns:r="http://schemas.openxmlformats.org/officeDocument/2006/relationships" xmlns:m="http://schemas.openxmlformats.org/officeDocument/2006/math" xmlns:v="urn:schemas-microsoft-com:vml" xmlns:wp14="http://schemas.microsoft.com/office/word/2010/wordprocessingDrawing" xmlns:wp="http://schemas.openxmlformats.org/drawingml/2006/wordprocessingDrawing" xmlns:w10="urn:schemas-microsoft-com:office:word" xmlns:w="http://schemas.openxmlformats.org/wordprocessingml/2006/main" xmlns:w14="http://schemas.microsoft.com/office/word/2010/wordml" xmlns:w15="http://schemas.microsoft.com/office/word/2012/wordml" xmlns:w16cid="http://schemas.microsoft.com/office/word/2016/wordml/cid" xmlns:w16se="http://schemas.microsoft.com/office/word/2015/wordml/symex" xmlns:wpg="http://schemas.microsoft.com/office/word/2010/wordprocessingGroup" xmlns:wpi="http://schemas.microsoft.com/office/word/2010/wordprocessingInk" xmlns:wne="http://schemas.microsoft.com/office/word/2006/wordml" xmlns:wps="http://schemas.microsoft.com/office/word/2010/wordprocessingShape" mc:Ignorable="w14 w15 w16se w16cid wp14">
+<w:footnotes xmlns:wpc="http://schemas.microsoft.com/office/word/2010/wordprocessingCanvas" xmlns:cx="http://schemas.microsoft.com/office/drawing/2014/chartex" xmlns:cx1="http://schemas.microsoft.com/office/drawing/2015/9/8/chartex" xmlns:cx2="http://schemas.microsoft.com/office/drawing/2015/10/21/chartex" xmlns:cx3="http://schemas.microsoft.com/office/drawing/2016/5/9/chartex" xmlns:cx4="http://schemas.microsoft.com/office/drawing/2016/5/10/chartex" xmlns:cx5="http://schemas.microsoft.com/office/drawing/2016/5/11/chartex" xmlns:cx6="http://schemas.microsoft.com/office/drawing/2016/5/12/chartex" xmlns:cx7="http://schemas.microsoft.com/office/drawing/2016/5/13/chartex" xmlns:cx8="http://schemas.microsoft.com/office/drawing/2016/5/14/chartex" xmlns:mc="http://schemas.openxmlformats.org/markup-compatibility/2006" xmlns:aink="http://schemas.microsoft.com/office/drawing/2016/ink" xmlns:am3d="http://schemas.microsoft.com/office/drawing/2017/model3d" xmlns:o="urn:schemas-microsoft-com:office:office" xmlns:r="http://schemas.openxmlformats.org/officeDocument/2006/relationships" xmlns:m="http://schemas.openxmlformats.org/officeDocument/2006/math" xmlns:v="urn:schemas-microsoft-com:vml" xmlns:wp14="http://schemas.microsoft.com/office/word/2010/wordprocessingDrawing" xmlns:wp="http://schemas.openxmlformats.org/drawingml/2006/wordprocessingDrawing" xmlns:w10="urn:schemas-microsoft-com:office:word" xmlns:w="http://schemas.openxmlformats.org/wordprocessingml/2006/main" xmlns:w14="http://schemas.microsoft.com/office/word/2010/wordml" xmlns:w15="http://schemas.microsoft.com/office/word/2012/wordml" xmlns:w16cex="http://schemas.microsoft.com/office/word/2018/wordml/cex" xmlns:w16cid="http://schemas.microsoft.com/office/word/2016/wordml/cid" xmlns:w16="http://schemas.microsoft.com/office/word/2018/wordml" xmlns:w16sdtdh="http://schemas.microsoft.com/office/word/2020/wordml/sdtdatahash" xmlns:w16se="http://schemas.microsoft.com/office/word/2015/wordml/symex" xmlns:wpg="http://schemas.microsoft.com/office/word/2010/wordprocessingGroup" xmlns:wpi="http://schemas.microsoft.com/office/word/2010/wordprocessingInk" xmlns:wne="http://schemas.microsoft.com/office/word/2006/wordml" xmlns:wps="http://schemas.microsoft.com/office/word/2010/wordprocessingShape" mc:Ignorable="w14 w15 w16se w16cid w16 w16cex w16sdtdh wp14">
   <w:footnote w:type="separator" w:id="-1">
     <w:p>
       <w:r>
@@ -2536,7 +2482,7 @@
 </file>
 
 <file path=word/header1.xml><?xml version="1.0" encoding="utf-8"?>
-<w:hdr xmlns:wpc="http://schemas.microsoft.com/office/word/2010/wordprocessingCanvas" xmlns:cx="http://schemas.microsoft.com/office/drawing/2014/chartex" xmlns:cx1="http://schemas.microsoft.com/office/drawing/2015/9/8/chartex" xmlns:cx2="http://schemas.microsoft.com/office/drawing/2015/10/21/chartex" xmlns:cx3="http://schemas.microsoft.com/office/drawing/2016/5/9/chartex" xmlns:cx4="http://schemas.microsoft.com/office/drawing/2016/5/10/chartex" xmlns:cx5="http://schemas.microsoft.com/office/drawing/2016/5/11/chartex" xmlns:cx6="http://schemas.microsoft.com/office/drawing/2016/5/12/chartex" xmlns:cx7="http://schemas.microsoft.com/office/drawing/2016/5/13/chartex" xmlns:cx8="http://schemas.microsoft.com/office/drawing/2016/5/14/chartex" xmlns:mc="http://schemas.openxmlformats.org/markup-compatibility/2006" xmlns:aink="http://schemas.microsoft.com/office/drawing/2016/ink" xmlns:am3d="http://schemas.microsoft.com/office/drawing/2017/model3d" xmlns:o="urn:schemas-microsoft-com:office:office" xmlns:r="http://schemas.openxmlformats.org/officeDocument/2006/relationships" xmlns:m="http://schemas.openxmlformats.org/officeDocument/2006/math" xmlns:v="urn:schemas-microsoft-com:vml" xmlns:wp14="http://schemas.microsoft.com/office/word/2010/wordprocessingDrawing" xmlns:wp="http://schemas.openxmlformats.org/drawingml/2006/wordprocessingDrawing" xmlns:w10="urn:schemas-microsoft-com:office:word" xmlns:w="http://schemas.openxmlformats.org/wordprocessingml/2006/main" xmlns:w14="http://schemas.microsoft.com/office/word/2010/wordml" xmlns:w15="http://schemas.microsoft.com/office/word/2012/wordml" xmlns:w16cid="http://schemas.microsoft.com/office/word/2016/wordml/cid" xmlns:w16se="http://schemas.microsoft.com/office/word/2015/wordml/symex" xmlns:wpg="http://schemas.microsoft.com/office/word/2010/wordprocessingGroup" xmlns:wpi="http://schemas.microsoft.com/office/word/2010/wordprocessingInk" xmlns:wne="http://schemas.microsoft.com/office/word/2006/wordml" xmlns:wps="http://schemas.microsoft.com/office/word/2010/wordprocessingShape" mc:Ignorable="w14 w15 w16se w16cid wp14">
+<w:hdr xmlns:wpc="http://schemas.microsoft.com/office/word/2010/wordprocessingCanvas" xmlns:cx="http://schemas.microsoft.com/office/drawing/2014/chartex" xmlns:cx1="http://schemas.microsoft.com/office/drawing/2015/9/8/chartex" xmlns:cx2="http://schemas.microsoft.com/office/drawing/2015/10/21/chartex" xmlns:cx3="http://schemas.microsoft.com/office/drawing/2016/5/9/chartex" xmlns:cx4="http://schemas.microsoft.com/office/drawing/2016/5/10/chartex" xmlns:cx5="http://schemas.microsoft.com/office/drawing/2016/5/11/chartex" xmlns:cx6="http://schemas.microsoft.com/office/drawing/2016/5/12/chartex" xmlns:cx7="http://schemas.microsoft.com/office/drawing/2016/5/13/chartex" xmlns:cx8="http://schemas.microsoft.com/office/drawing/2016/5/14/chartex" xmlns:mc="http://schemas.openxmlformats.org/markup-compatibility/2006" xmlns:aink="http://schemas.microsoft.com/office/drawing/2016/ink" xmlns:am3d="http://schemas.microsoft.com/office/drawing/2017/model3d" xmlns:o="urn:schemas-microsoft-com:office:office" xmlns:r="http://schemas.openxmlformats.org/officeDocument/2006/relationships" xmlns:m="http://schemas.openxmlformats.org/officeDocument/2006/math" xmlns:v="urn:schemas-microsoft-com:vml" xmlns:wp14="http://schemas.microsoft.com/office/word/2010/wordprocessingDrawing" xmlns:wp="http://schemas.openxmlformats.org/drawingml/2006/wordprocessingDrawing" xmlns:w10="urn:schemas-microsoft-com:office:word" xmlns:w="http://schemas.openxmlformats.org/wordprocessingml/2006/main" xmlns:w14="http://schemas.microsoft.com/office/word/2010/wordml" xmlns:w15="http://schemas.microsoft.com/office/word/2012/wordml" xmlns:w16cex="http://schemas.microsoft.com/office/word/2018/wordml/cex" xmlns:w16cid="http://schemas.microsoft.com/office/word/2016/wordml/cid" xmlns:w16="http://schemas.microsoft.com/office/word/2018/wordml" xmlns:w16sdtdh="http://schemas.microsoft.com/office/word/2020/wordml/sdtdatahash" xmlns:w16se="http://schemas.microsoft.com/office/word/2015/wordml/symex" xmlns:wpg="http://schemas.microsoft.com/office/word/2010/wordprocessingGroup" xmlns:wpi="http://schemas.microsoft.com/office/word/2010/wordprocessingInk" xmlns:wne="http://schemas.microsoft.com/office/word/2006/wordml" xmlns:wps="http://schemas.microsoft.com/office/word/2010/wordprocessingShape" mc:Ignorable="w14 w15 w16se w16cid w16 w16cex w16sdtdh wp14">
   <w:p>
     <w:pPr>
       <w:pStyle w:val="Header"/>
@@ -2546,7 +2492,7 @@
 </file>
 
 <file path=word/header2.xml><?xml version="1.0" encoding="utf-8"?>
-<w:hdr xmlns:wpc="http://schemas.microsoft.com/office/word/2010/wordprocessingCanvas" xmlns:cx="http://schemas.microsoft.com/office/drawing/2014/chartex" xmlns:cx1="http://schemas.microsoft.com/office/drawing/2015/9/8/chartex" xmlns:cx2="http://schemas.microsoft.com/office/drawing/2015/10/21/chartex" xmlns:cx3="http://schemas.microsoft.com/office/drawing/2016/5/9/chartex" xmlns:cx4="http://schemas.microsoft.com/office/drawing/2016/5/10/chartex" xmlns:cx5="http://schemas.microsoft.com/office/drawing/2016/5/11/chartex" xmlns:cx6="http://schemas.microsoft.com/office/drawing/2016/5/12/chartex" xmlns:cx7="http://schemas.microsoft.com/office/drawing/2016/5/13/chartex" xmlns:cx8="http://schemas.microsoft.com/office/drawing/2016/5/14/chartex" xmlns:mc="http://schemas.openxmlformats.org/markup-compatibility/2006" xmlns:aink="http://schemas.microsoft.com/office/drawing/2016/ink" xmlns:am3d="http://schemas.microsoft.com/office/drawing/2017/model3d" xmlns:o="urn:schemas-microsoft-com:office:office" xmlns:r="http://schemas.openxmlformats.org/officeDocument/2006/relationships" xmlns:m="http://schemas.openxmlformats.org/officeDocument/2006/math" xmlns:v="urn:schemas-microsoft-com:vml" xmlns:wp14="http://schemas.microsoft.com/office/word/2010/wordprocessingDrawing" xmlns:wp="http://schemas.openxmlformats.org/drawingml/2006/wordprocessingDrawing" xmlns:w10="urn:schemas-microsoft-com:office:word" xmlns:w="http://schemas.openxmlformats.org/wordprocessingml/2006/main" xmlns:w14="http://schemas.microsoft.com/office/word/2010/wordml" xmlns:w15="http://schemas.microsoft.com/office/word/2012/wordml" xmlns:w16cid="http://schemas.microsoft.com/office/word/2016/wordml/cid" xmlns:w16se="http://schemas.microsoft.com/office/word/2015/wordml/symex" xmlns:wpg="http://schemas.microsoft.com/office/word/2010/wordprocessingGroup" xmlns:wpi="http://schemas.microsoft.com/office/word/2010/wordprocessingInk" xmlns:wne="http://schemas.microsoft.com/office/word/2006/wordml" xmlns:wps="http://schemas.microsoft.com/office/word/2010/wordprocessingShape" mc:Ignorable="w14 w15 w16se w16cid wp14">
+<w:hdr xmlns:wpc="http://schemas.microsoft.com/office/word/2010/wordprocessingCanvas" xmlns:cx="http://schemas.microsoft.com/office/drawing/2014/chartex" xmlns:cx1="http://schemas.microsoft.com/office/drawing/2015/9/8/chartex" xmlns:cx2="http://schemas.microsoft.com/office/drawing/2015/10/21/chartex" xmlns:cx3="http://schemas.microsoft.com/office/drawing/2016/5/9/chartex" xmlns:cx4="http://schemas.microsoft.com/office/drawing/2016/5/10/chartex" xmlns:cx5="http://schemas.microsoft.com/office/drawing/2016/5/11/chartex" xmlns:cx6="http://schemas.microsoft.com/office/drawing/2016/5/12/chartex" xmlns:cx7="http://schemas.microsoft.com/office/drawing/2016/5/13/chartex" xmlns:cx8="http://schemas.microsoft.com/office/drawing/2016/5/14/chartex" xmlns:mc="http://schemas.openxmlformats.org/markup-compatibility/2006" xmlns:aink="http://schemas.microsoft.com/office/drawing/2016/ink" xmlns:am3d="http://schemas.microsoft.com/office/drawing/2017/model3d" xmlns:o="urn:schemas-microsoft-com:office:office" xmlns:r="http://schemas.openxmlformats.org/officeDocument/2006/relationships" xmlns:m="http://schemas.openxmlformats.org/officeDocument/2006/math" xmlns:v="urn:schemas-microsoft-com:vml" xmlns:wp14="http://schemas.microsoft.com/office/word/2010/wordprocessingDrawing" xmlns:wp="http://schemas.openxmlformats.org/drawingml/2006/wordprocessingDrawing" xmlns:w10="urn:schemas-microsoft-com:office:word" xmlns:w="http://schemas.openxmlformats.org/wordprocessingml/2006/main" xmlns:w14="http://schemas.microsoft.com/office/word/2010/wordml" xmlns:w15="http://schemas.microsoft.com/office/word/2012/wordml" xmlns:w16cex="http://schemas.microsoft.com/office/word/2018/wordml/cex" xmlns:w16cid="http://schemas.microsoft.com/office/word/2016/wordml/cid" xmlns:w16="http://schemas.microsoft.com/office/word/2018/wordml" xmlns:w16sdtdh="http://schemas.microsoft.com/office/word/2020/wordml/sdtdatahash" xmlns:w16se="http://schemas.microsoft.com/office/word/2015/wordml/symex" xmlns:wpg="http://schemas.microsoft.com/office/word/2010/wordprocessingGroup" xmlns:wpi="http://schemas.microsoft.com/office/word/2010/wordprocessingInk" xmlns:wne="http://schemas.microsoft.com/office/word/2006/wordml" xmlns:wps="http://schemas.microsoft.com/office/word/2010/wordprocessingShape" mc:Ignorable="w14 w15 w16se w16cid w16 w16cex w16sdtdh wp14">
   <w:p>
     <w:pPr>
       <w:pStyle w:val="Header"/>
@@ -2556,7 +2502,7 @@
 </file>
 
 <file path=word/header3.xml><?xml version="1.0" encoding="utf-8"?>
-<w:hdr xmlns:wpc="http://schemas.microsoft.com/office/word/2010/wordprocessingCanvas" xmlns:cx="http://schemas.microsoft.com/office/drawing/2014/chartex" xmlns:cx1="http://schemas.microsoft.com/office/drawing/2015/9/8/chartex" xmlns:cx2="http://schemas.microsoft.com/office/drawing/2015/10/21/chartex" xmlns:cx3="http://schemas.microsoft.com/office/drawing/2016/5/9/chartex" xmlns:cx4="http://schemas.microsoft.com/office/drawing/2016/5/10/chartex" xmlns:cx5="http://schemas.microsoft.com/office/drawing/2016/5/11/chartex" xmlns:cx6="http://schemas.microsoft.com/office/drawing/2016/5/12/chartex" xmlns:cx7="http://schemas.microsoft.com/office/drawing/2016/5/13/chartex" xmlns:cx8="http://schemas.microsoft.com/office/drawing/2016/5/14/chartex" xmlns:mc="http://schemas.openxmlformats.org/markup-compatibility/2006" xmlns:aink="http://schemas.microsoft.com/office/drawing/2016/ink" xmlns:am3d="http://schemas.microsoft.com/office/drawing/2017/model3d" xmlns:o="urn:schemas-microsoft-com:office:office" xmlns:r="http://schemas.openxmlformats.org/officeDocument/2006/relationships" xmlns:m="http://schemas.openxmlformats.org/officeDocument/2006/math" xmlns:v="urn:schemas-microsoft-com:vml" xmlns:wp14="http://schemas.microsoft.com/office/word/2010/wordprocessingDrawing" xmlns:wp="http://schemas.openxmlformats.org/drawingml/2006/wordprocessingDrawing" xmlns:w10="urn:schemas-microsoft-com:office:word" xmlns:w="http://schemas.openxmlformats.org/wordprocessingml/2006/main" xmlns:w14="http://schemas.microsoft.com/office/word/2010/wordml" xmlns:w15="http://schemas.microsoft.com/office/word/2012/wordml" xmlns:w16cid="http://schemas.microsoft.com/office/word/2016/wordml/cid" xmlns:w16se="http://schemas.microsoft.com/office/word/2015/wordml/symex" xmlns:wpg="http://schemas.microsoft.com/office/word/2010/wordprocessingGroup" xmlns:wpi="http://schemas.microsoft.com/office/word/2010/wordprocessingInk" xmlns:wne="http://schemas.microsoft.com/office/word/2006/wordml" xmlns:wps="http://schemas.microsoft.com/office/word/2010/wordprocessingShape" mc:Ignorable="w14 w15 w16se w16cid wp14">
+<w:hdr xmlns:wpc="http://schemas.microsoft.com/office/word/2010/wordprocessingCanvas" xmlns:cx="http://schemas.microsoft.com/office/drawing/2014/chartex" xmlns:cx1="http://schemas.microsoft.com/office/drawing/2015/9/8/chartex" xmlns:cx2="http://schemas.microsoft.com/office/drawing/2015/10/21/chartex" xmlns:cx3="http://schemas.microsoft.com/office/drawing/2016/5/9/chartex" xmlns:cx4="http://schemas.microsoft.com/office/drawing/2016/5/10/chartex" xmlns:cx5="http://schemas.microsoft.com/office/drawing/2016/5/11/chartex" xmlns:cx6="http://schemas.microsoft.com/office/drawing/2016/5/12/chartex" xmlns:cx7="http://schemas.microsoft.com/office/drawing/2016/5/13/chartex" xmlns:cx8="http://schemas.microsoft.com/office/drawing/2016/5/14/chartex" xmlns:mc="http://schemas.openxmlformats.org/markup-compatibility/2006" xmlns:aink="http://schemas.microsoft.com/office/drawing/2016/ink" xmlns:am3d="http://schemas.microsoft.com/office/drawing/2017/model3d" xmlns:o="urn:schemas-microsoft-com:office:office" xmlns:r="http://schemas.openxmlformats.org/officeDocument/2006/relationships" xmlns:m="http://schemas.openxmlformats.org/officeDocument/2006/math" xmlns:v="urn:schemas-microsoft-com:vml" xmlns:wp14="http://schemas.microsoft.com/office/word/2010/wordprocessingDrawing" xmlns:wp="http://schemas.openxmlformats.org/drawingml/2006/wordprocessingDrawing" xmlns:w10="urn:schemas-microsoft-com:office:word" xmlns:w="http://schemas.openxmlformats.org/wordprocessingml/2006/main" xmlns:w14="http://schemas.microsoft.com/office/word/2010/wordml" xmlns:w15="http://schemas.microsoft.com/office/word/2012/wordml" xmlns:w16cex="http://schemas.microsoft.com/office/word/2018/wordml/cex" xmlns:w16cid="http://schemas.microsoft.com/office/word/2016/wordml/cid" xmlns:w16="http://schemas.microsoft.com/office/word/2018/wordml" xmlns:w16sdtdh="http://schemas.microsoft.com/office/word/2020/wordml/sdtdatahash" xmlns:w16se="http://schemas.microsoft.com/office/word/2015/wordml/symex" xmlns:wpg="http://schemas.microsoft.com/office/word/2010/wordprocessingGroup" xmlns:wpi="http://schemas.microsoft.com/office/word/2010/wordprocessingInk" xmlns:wne="http://schemas.microsoft.com/office/word/2006/wordml" xmlns:wps="http://schemas.microsoft.com/office/word/2010/wordprocessingShape" mc:Ignorable="w14 w15 w16se w16cid w16 w16cex w16sdtdh wp14">
   <w:p>
     <w:pPr>
       <w:pStyle w:val="Header"/>
@@ -2566,7 +2512,7 @@
 </file>
 
 <file path=word/numbering.xml><?xml version="1.0" encoding="utf-8"?>
-<w:numbering xmlns:wpc="http://schemas.microsoft.com/office/word/2010/wordprocessingCanvas" xmlns:cx="http://schemas.microsoft.com/office/drawing/2014/chartex" xmlns:cx1="http://schemas.microsoft.com/office/drawing/2015/9/8/chartex" xmlns:cx2="http://schemas.microsoft.com/office/drawing/2015/10/21/chartex" xmlns:cx3="http://schemas.microsoft.com/office/drawing/2016/5/9/chartex" xmlns:cx4="http://schemas.microsoft.com/office/drawing/2016/5/10/chartex" xmlns:cx5="http://schemas.microsoft.com/office/drawing/2016/5/11/chartex" xmlns:cx6="http://schemas.microsoft.com/office/drawing/2016/5/12/chartex" xmlns:cx7="http://schemas.microsoft.com/office/drawing/2016/5/13/chartex" xmlns:cx8="http://schemas.microsoft.com/office/drawing/2016/5/14/chartex" xmlns:mc="http://schemas.openxmlformats.org/markup-compatibility/2006" xmlns:aink="http://schemas.microsoft.com/office/drawing/2016/ink" xmlns:am3d="http://schemas.microsoft.com/office/drawing/2017/model3d" xmlns:o="urn:schemas-microsoft-com:office:office" xmlns:r="http://schemas.openxmlformats.org/officeDocument/2006/relationships" xmlns:m="http://schemas.openxmlformats.org/officeDocument/2006/math" xmlns:v="urn:schemas-microsoft-com:vml" xmlns:wp14="http://schemas.microsoft.com/office/word/2010/wordprocessingDrawing" xmlns:wp="http://schemas.openxmlformats.org/drawingml/2006/wordprocessingDrawing" xmlns:w10="urn:schemas-microsoft-com:office:word" xmlns:w="http://schemas.openxmlformats.org/wordprocessingml/2006/main" xmlns:w14="http://schemas.microsoft.com/office/word/2010/wordml" xmlns:w15="http://schemas.microsoft.com/office/word/2012/wordml" xmlns:w16cid="http://schemas.microsoft.com/office/word/2016/wordml/cid" xmlns:w16se="http://schemas.microsoft.com/office/word/2015/wordml/symex" xmlns:wpg="http://schemas.microsoft.com/office/word/2010/wordprocessingGroup" xmlns:wpi="http://schemas.microsoft.com/office/word/2010/wordprocessingInk" xmlns:wne="http://schemas.microsoft.com/office/word/2006/wordml" xmlns:wps="http://schemas.microsoft.com/office/word/2010/wordprocessingShape" mc:Ignorable="w14 w15 w16se w16cid wp14">
+<w:numbering xmlns:wpc="http://schemas.microsoft.com/office/word/2010/wordprocessingCanvas" xmlns:cx="http://schemas.microsoft.com/office/drawing/2014/chartex" xmlns:cx1="http://schemas.microsoft.com/office/drawing/2015/9/8/chartex" xmlns:cx2="http://schemas.microsoft.com/office/drawing/2015/10/21/chartex" xmlns:cx3="http://schemas.microsoft.com/office/drawing/2016/5/9/chartex" xmlns:cx4="http://schemas.microsoft.com/office/drawing/2016/5/10/chartex" xmlns:cx5="http://schemas.microsoft.com/office/drawing/2016/5/11/chartex" xmlns:cx6="http://schemas.microsoft.com/office/drawing/2016/5/12/chartex" xmlns:cx7="http://schemas.microsoft.com/office/drawing/2016/5/13/chartex" xmlns:cx8="http://schemas.microsoft.com/office/drawing/2016/5/14/chartex" xmlns:mc="http://schemas.openxmlformats.org/markup-compatibility/2006" xmlns:aink="http://schemas.microsoft.com/office/drawing/2016/ink" xmlns:am3d="http://schemas.microsoft.com/office/drawing/2017/model3d" xmlns:o="urn:schemas-microsoft-com:office:office" xmlns:r="http://schemas.openxmlformats.org/officeDocument/2006/relationships" xmlns:m="http://schemas.openxmlformats.org/officeDocument/2006/math" xmlns:v="urn:schemas-microsoft-com:vml" xmlns:wp14="http://schemas.microsoft.com/office/word/2010/wordprocessingDrawing" xmlns:wp="http://schemas.openxmlformats.org/drawingml/2006/wordprocessingDrawing" xmlns:w10="urn:schemas-microsoft-com:office:word" xmlns:w="http://schemas.openxmlformats.org/wordprocessingml/2006/main" xmlns:w14="http://schemas.microsoft.com/office/word/2010/wordml" xmlns:w15="http://schemas.microsoft.com/office/word/2012/wordml" xmlns:w16cex="http://schemas.microsoft.com/office/word/2018/wordml/cex" xmlns:w16cid="http://schemas.microsoft.com/office/word/2016/wordml/cid" xmlns:w16="http://schemas.microsoft.com/office/word/2018/wordml" xmlns:w16sdtdh="http://schemas.microsoft.com/office/word/2020/wordml/sdtdatahash" xmlns:w16se="http://schemas.microsoft.com/office/word/2015/wordml/symex" xmlns:wpg="http://schemas.microsoft.com/office/word/2010/wordprocessingGroup" xmlns:wpi="http://schemas.microsoft.com/office/word/2010/wordprocessingInk" xmlns:wne="http://schemas.microsoft.com/office/word/2006/wordml" xmlns:wps="http://schemas.microsoft.com/office/word/2010/wordprocessingShape" mc:Ignorable="w14 w15 w16se w16cid w16 w16cex w16sdtdh wp14">
   <w:abstractNum w:abstractNumId="0" w15:restartNumberingAfterBreak="0">
     <w:nsid w:val="FFFFFFFE"/>
     <w:multiLevelType w:val="singleLevel"/>
@@ -3722,7 +3668,7 @@
 </file>
 
 <file path=word/styles.xml><?xml version="1.0" encoding="utf-8"?>
-<w:styles xmlns:mc="http://schemas.openxmlformats.org/markup-compatibility/2006" xmlns:r="http://schemas.openxmlformats.org/officeDocument/2006/relationships" xmlns:w="http://schemas.openxmlformats.org/wordprocessingml/2006/main" xmlns:w14="http://schemas.microsoft.com/office/word/2010/wordml" xmlns:w15="http://schemas.microsoft.com/office/word/2012/wordml" xmlns:w16cid="http://schemas.microsoft.com/office/word/2016/wordml/cid" xmlns:w16se="http://schemas.microsoft.com/office/word/2015/wordml/symex" mc:Ignorable="w14 w15 w16se w16cid">
+<w:styles xmlns:mc="http://schemas.openxmlformats.org/markup-compatibility/2006" xmlns:r="http://schemas.openxmlformats.org/officeDocument/2006/relationships" xmlns:w="http://schemas.openxmlformats.org/wordprocessingml/2006/main" xmlns:w14="http://schemas.microsoft.com/office/word/2010/wordml" xmlns:w15="http://schemas.microsoft.com/office/word/2012/wordml" xmlns:w16cex="http://schemas.microsoft.com/office/word/2018/wordml/cex" xmlns:w16cid="http://schemas.microsoft.com/office/word/2016/wordml/cid" xmlns:w16="http://schemas.microsoft.com/office/word/2018/wordml" xmlns:w16sdtdh="http://schemas.microsoft.com/office/word/2020/wordml/sdtdatahash" xmlns:w16se="http://schemas.microsoft.com/office/word/2015/wordml/symex" mc:Ignorable="w14 w15 w16se w16cid w16 w16cex w16sdtdh">
   <w:docDefaults>
     <w:rPrDefault>
       <w:rPr>
@@ -3732,7 +3678,7 @@
     </w:rPrDefault>
     <w:pPrDefault/>
   </w:docDefaults>
-  <w:latentStyles w:defLockedState="0" w:defUIPriority="0" w:defSemiHidden="0" w:defUnhideWhenUsed="0" w:defQFormat="0" w:count="375">
+  <w:latentStyles w:defLockedState="0" w:defUIPriority="0" w:defSemiHidden="0" w:defUnhideWhenUsed="0" w:defQFormat="0" w:count="376">
     <w:lsdException w:name="Normal" w:qFormat="1"/>
     <w:lsdException w:name="heading 1" w:qFormat="1"/>
     <w:lsdException w:name="heading 2" w:semiHidden="1" w:unhideWhenUsed="1" w:qFormat="1"/>
@@ -3832,7 +3778,6 @@
     <w:lsdException w:name="HTML Sample" w:semiHidden="1" w:unhideWhenUsed="1"/>
     <w:lsdException w:name="HTML Typewriter" w:semiHidden="1" w:unhideWhenUsed="1"/>
     <w:lsdException w:name="HTML Variable" w:semiHidden="1" w:unhideWhenUsed="1"/>
-    <w:lsdException w:name="Normal Table" w:semiHidden="1" w:unhideWhenUsed="1"/>
     <w:lsdException w:name="annotation subject" w:semiHidden="1" w:unhideWhenUsed="1"/>
     <w:lsdException w:name="No List" w:semiHidden="1" w:unhideWhenUsed="1"/>
     <w:lsdException w:name="Outline List 1" w:semiHidden="1" w:unhideWhenUsed="1"/>
@@ -3879,9 +3824,7 @@
     <w:lsdException w:name="Table Subtle 2" w:semiHidden="1" w:unhideWhenUsed="1"/>
     <w:lsdException w:name="Table Web 1" w:semiHidden="1" w:unhideWhenUsed="1"/>
     <w:lsdException w:name="Table Web 2" w:semiHidden="1" w:unhideWhenUsed="1"/>
-    <w:lsdException w:name="Table Web 3" w:semiHidden="1" w:unhideWhenUsed="1"/>
     <w:lsdException w:name="Balloon Text" w:semiHidden="1" w:unhideWhenUsed="1"/>
-    <w:lsdException w:name="Table Theme" w:semiHidden="1" w:unhideWhenUsed="1"/>
     <w:lsdException w:name="Placeholder Text" w:semiHidden="1" w:uiPriority="99"/>
     <w:lsdException w:name="No Spacing" w:uiPriority="1" w:qFormat="1"/>
     <w:lsdException w:name="Light Shading" w:uiPriority="60"/>
@@ -4101,6 +4044,7 @@
     <w:lsdException w:name="Smart Hyperlink" w:semiHidden="1" w:uiPriority="99" w:unhideWhenUsed="1"/>
     <w:lsdException w:name="Hashtag" w:semiHidden="1" w:uiPriority="99" w:unhideWhenUsed="1"/>
     <w:lsdException w:name="Unresolved Mention" w:semiHidden="1" w:uiPriority="99" w:unhideWhenUsed="1"/>
+    <w:lsdException w:name="Smart Link" w:semiHidden="1" w:uiPriority="99" w:unhideWhenUsed="1"/>
   </w:latentStyles>
   <w:style w:type="paragraph" w:default="1" w:styleId="Normal">
     <w:name w:val="Normal"/>

</xml_diff>

<commit_message>
release sample exam, remove problem from A19
</commit_message>
<xml_diff>
--- a/Homework/Assignment_19/Assignment_19.docx
+++ b/Homework/Assignment_19/Assignment_19.docx
@@ -229,7 +229,21 @@
         <w:rPr>
           <w:szCs w:val="22"/>
         </w:rPr>
-        <w:t>All non-primitive procedures must be thunks (procedures that are called with no arguments).</w:t>
+        <w:t xml:space="preserve">All non-primitive procedures must be </w:t>
+      </w:r>
+      <w:proofErr w:type="spellStart"/>
+      <w:r>
+        <w:rPr>
+          <w:szCs w:val="22"/>
+        </w:rPr>
+        <w:t>thunks</w:t>
+      </w:r>
+      <w:proofErr w:type="spellEnd"/>
+      <w:r>
+        <w:rPr>
+          <w:szCs w:val="22"/>
+        </w:rPr>
+        <w:t xml:space="preserve"> (procedures that are called with no arguments).</w:t>
       </w:r>
     </w:p>
     <w:p>
@@ -263,14 +277,32 @@
           <w:sz w:val="16"/>
           <w:szCs w:val="16"/>
         </w:rPr>
-        <w:t>(define-datatype continuation continuation?</w:t>
-      </w:r>
+        <w:t xml:space="preserve">(define-datatype continuation </w:t>
+      </w:r>
+      <w:proofErr w:type="spellStart"/>
       <w:r>
         <w:rPr>
           <w:rFonts w:ascii="Courier New" w:hAnsi="Courier New" w:cs="Courier New"/>
           <w:sz w:val="16"/>
           <w:szCs w:val="16"/>
         </w:rPr>
+        <w:t>continuation</w:t>
+      </w:r>
+      <w:proofErr w:type="spellEnd"/>
+      <w:r>
+        <w:rPr>
+          <w:rFonts w:ascii="Courier New" w:hAnsi="Courier New" w:cs="Courier New"/>
+          <w:sz w:val="16"/>
+          <w:szCs w:val="16"/>
+        </w:rPr>
+        <w:t>?</w:t>
+      </w:r>
+      <w:r>
+        <w:rPr>
+          <w:rFonts w:ascii="Courier New" w:hAnsi="Courier New" w:cs="Courier New"/>
+          <w:sz w:val="16"/>
+          <w:szCs w:val="16"/>
+        </w:rPr>
         <w:t xml:space="preserve"> …</w:t>
       </w:r>
       <w:r>
@@ -428,11 +460,19 @@
           <w:szCs w:val="22"/>
         </w:rPr>
       </w:pPr>
-      <w:r>
-        <w:rPr>
-          <w:szCs w:val="22"/>
-        </w:rPr>
-        <w:t xml:space="preserve">All of the continuation constructors may be considered primitive, but </w:t>
+      <w:proofErr w:type="gramStart"/>
+      <w:r>
+        <w:rPr>
+          <w:szCs w:val="22"/>
+        </w:rPr>
+        <w:t>All of</w:t>
+      </w:r>
+      <w:proofErr w:type="gramEnd"/>
+      <w:r>
+        <w:rPr>
+          <w:szCs w:val="22"/>
+        </w:rPr>
+        <w:t xml:space="preserve"> the continuation constructors may be considered primitive, but </w:t>
       </w:r>
       <w:r>
         <w:rPr>
@@ -446,8 +486,16 @@
         <w:rPr>
           <w:szCs w:val="22"/>
         </w:rPr>
-        <w:t xml:space="preserve"> is not primitive, so it must be a thunk</w:t>
-      </w:r>
+        <w:t xml:space="preserve"> is not primitive, so it must be a </w:t>
+      </w:r>
+      <w:proofErr w:type="spellStart"/>
+      <w:r>
+        <w:rPr>
+          <w:szCs w:val="22"/>
+        </w:rPr>
+        <w:t>thunk</w:t>
+      </w:r>
+      <w:proofErr w:type="spellEnd"/>
       <w:r>
         <w:rPr>
           <w:szCs w:val="22"/>
@@ -505,7 +553,25 @@
           <w:sz w:val="16"/>
           <w:szCs w:val="18"/>
         </w:rPr>
-        <w:t>cps-snlist-recur</w:t>
+        <w:t>cps-</w:t>
+      </w:r>
+      <w:proofErr w:type="spellStart"/>
+      <w:r>
+        <w:rPr>
+          <w:rFonts w:ascii="Courier New" w:hAnsi="Courier New" w:cs="Courier New"/>
+          <w:sz w:val="16"/>
+          <w:szCs w:val="18"/>
+        </w:rPr>
+        <w:t>snlist</w:t>
+      </w:r>
+      <w:proofErr w:type="spellEnd"/>
+      <w:r>
+        <w:rPr>
+          <w:rFonts w:ascii="Courier New" w:hAnsi="Courier New" w:cs="Courier New"/>
+          <w:sz w:val="16"/>
+          <w:szCs w:val="18"/>
+        </w:rPr>
+        <w:t>-recur</w:t>
       </w:r>
       <w:r>
         <w:rPr>
@@ -589,6 +655,7 @@
         </w:rPr>
         <w:t>cps-</w:t>
       </w:r>
+      <w:proofErr w:type="spellStart"/>
       <w:r>
         <w:rPr>
           <w:rFonts w:ascii="Courier New" w:hAnsi="Courier New" w:cs="Courier New"/>
@@ -603,7 +670,16 @@
           <w:sz w:val="16"/>
           <w:szCs w:val="18"/>
         </w:rPr>
-        <w:t>list-recur</w:t>
+        <w:t>list</w:t>
+      </w:r>
+      <w:proofErr w:type="spellEnd"/>
+      <w:r>
+        <w:rPr>
+          <w:rFonts w:ascii="Courier New" w:hAnsi="Courier New" w:cs="Courier New"/>
+          <w:sz w:val="16"/>
+          <w:szCs w:val="18"/>
+        </w:rPr>
+        <w:t>-recur</w:t>
       </w:r>
       <w:r>
         <w:rPr>
@@ -647,6 +723,7 @@
         </w:rPr>
         <w:t>cps-</w:t>
       </w:r>
+      <w:proofErr w:type="spellStart"/>
       <w:r>
         <w:rPr>
           <w:rFonts w:ascii="Courier New" w:hAnsi="Courier New" w:cs="Courier New"/>
@@ -661,7 +738,16 @@
           <w:sz w:val="16"/>
           <w:szCs w:val="18"/>
         </w:rPr>
-        <w:t>list-recur</w:t>
+        <w:t>list</w:t>
+      </w:r>
+      <w:proofErr w:type="spellEnd"/>
+      <w:r>
+        <w:rPr>
+          <w:rFonts w:ascii="Courier New" w:hAnsi="Courier New" w:cs="Courier New"/>
+          <w:sz w:val="16"/>
+          <w:szCs w:val="18"/>
+        </w:rPr>
+        <w:t>-recur</w:t>
       </w:r>
       <w:r>
         <w:rPr>
@@ -688,7 +774,23 @@
           <w:color w:val="FF0000"/>
           <w:szCs w:val="22"/>
         </w:rPr>
-        <w:t>Code that gets all of the points from the server but does not follow the above rules</w:t>
+        <w:t xml:space="preserve">Code that gets </w:t>
+      </w:r>
+      <w:proofErr w:type="gramStart"/>
+      <w:r>
+        <w:rPr>
+          <w:color w:val="FF0000"/>
+          <w:szCs w:val="22"/>
+        </w:rPr>
+        <w:t>all of</w:t>
+      </w:r>
+      <w:proofErr w:type="gramEnd"/>
+      <w:r>
+        <w:rPr>
+          <w:color w:val="FF0000"/>
+          <w:szCs w:val="22"/>
+        </w:rPr>
+        <w:t xml:space="preserve"> the points from the server but does not follow the above rules</w:t>
       </w:r>
       <w:r>
         <w:rPr>
@@ -826,7 +928,21 @@
         <w:rPr>
           <w:szCs w:val="22"/>
         </w:rPr>
-        <w:t xml:space="preserve">.  Instead </w:t>
+        <w:t xml:space="preserve">.  </w:t>
+      </w:r>
+      <w:proofErr w:type="gramStart"/>
+      <w:r>
+        <w:rPr>
+          <w:szCs w:val="22"/>
+        </w:rPr>
+        <w:t>Instead</w:t>
+      </w:r>
+      <w:proofErr w:type="gramEnd"/>
+      <w:r>
+        <w:rPr>
+          <w:szCs w:val="22"/>
+        </w:rPr>
+        <w:t xml:space="preserve"> </w:t>
       </w:r>
       <w:r>
         <w:rPr>
@@ -852,6 +968,7 @@
         </w:rPr>
         <w:t xml:space="preserve"> </w:t>
       </w:r>
+      <w:proofErr w:type="spellStart"/>
       <w:r>
         <w:rPr>
           <w:rFonts w:ascii="Courier New" w:hAnsi="Courier New" w:cs="Courier New"/>
@@ -859,6 +976,7 @@
         </w:rPr>
         <w:t>slist</w:t>
       </w:r>
+      <w:proofErr w:type="spellEnd"/>
       <w:r>
         <w:rPr>
           <w:szCs w:val="22"/>
@@ -919,8 +1037,27 @@
           <w:sz w:val="16"/>
           <w:szCs w:val="22"/>
         </w:rPr>
-        <w:t xml:space="preserve">(begin (set! </w:t>
-      </w:r>
+        <w:t>(</w:t>
+      </w:r>
+      <w:proofErr w:type="gramStart"/>
+      <w:r>
+        <w:rPr>
+          <w:rFonts w:ascii="Courier New" w:hAnsi="Courier New" w:cs="Courier New"/>
+          <w:sz w:val="16"/>
+          <w:szCs w:val="22"/>
+        </w:rPr>
+        <w:t>begin</w:t>
+      </w:r>
+      <w:proofErr w:type="gramEnd"/>
+      <w:r>
+        <w:rPr>
+          <w:rFonts w:ascii="Courier New" w:hAnsi="Courier New" w:cs="Courier New"/>
+          <w:sz w:val="16"/>
+          <w:szCs w:val="22"/>
+        </w:rPr>
+        <w:t xml:space="preserve"> (set! </w:t>
+      </w:r>
+      <w:proofErr w:type="spellStart"/>
       <w:r>
         <w:rPr>
           <w:rFonts w:ascii="Courier New" w:hAnsi="Courier New" w:cs="Courier New"/>
@@ -929,6 +1066,7 @@
         </w:rPr>
         <w:t>slist</w:t>
       </w:r>
+      <w:proofErr w:type="spellEnd"/>
       <w:r>
         <w:rPr>
           <w:rFonts w:ascii="Courier New" w:hAnsi="Courier New" w:cs="Courier New"/>
@@ -953,7 +1091,25 @@
           <w:sz w:val="16"/>
           <w:szCs w:val="22"/>
         </w:rPr>
-        <w:t xml:space="preserve">       (set! k (</w:t>
+        <w:t xml:space="preserve">       (</w:t>
+      </w:r>
+      <w:proofErr w:type="gramStart"/>
+      <w:r>
+        <w:rPr>
+          <w:rFonts w:ascii="Courier New" w:hAnsi="Courier New" w:cs="Courier New"/>
+          <w:sz w:val="16"/>
+          <w:szCs w:val="22"/>
+        </w:rPr>
+        <w:t>set</w:t>
+      </w:r>
+      <w:proofErr w:type="gramEnd"/>
+      <w:r>
+        <w:rPr>
+          <w:rFonts w:ascii="Courier New" w:hAnsi="Courier New" w:cs="Courier New"/>
+          <w:sz w:val="16"/>
+          <w:szCs w:val="22"/>
+        </w:rPr>
+        <w:t>! k (</w:t>
       </w:r>
       <w:r>
         <w:rPr>
@@ -987,7 +1143,25 @@
           <w:sz w:val="16"/>
           <w:szCs w:val="22"/>
         </w:rPr>
-        <w:t xml:space="preserve">       (flatten-cps))</w:t>
+        <w:t xml:space="preserve">       (</w:t>
+      </w:r>
+      <w:proofErr w:type="gramStart"/>
+      <w:r>
+        <w:rPr>
+          <w:rFonts w:ascii="Courier New" w:hAnsi="Courier New" w:cs="Courier New"/>
+          <w:sz w:val="16"/>
+          <w:szCs w:val="22"/>
+        </w:rPr>
+        <w:t>flatten</w:t>
+      </w:r>
+      <w:proofErr w:type="gramEnd"/>
+      <w:r>
+        <w:rPr>
+          <w:rFonts w:ascii="Courier New" w:hAnsi="Courier New" w:cs="Courier New"/>
+          <w:sz w:val="16"/>
+          <w:szCs w:val="22"/>
+        </w:rPr>
+        <w:t>-cps))</w:t>
       </w:r>
     </w:p>
     <w:p>
@@ -1023,6 +1197,7 @@
         </w:rPr>
         <w:t xml:space="preserve">, but different initial values for </w:t>
       </w:r>
+      <w:proofErr w:type="spellStart"/>
       <w:r>
         <w:rPr>
           <w:rFonts w:ascii="Courier New" w:hAnsi="Courier New" w:cs="Courier New"/>
@@ -1030,6 +1205,7 @@
         </w:rPr>
         <w:t>slist</w:t>
       </w:r>
+      <w:proofErr w:type="spellEnd"/>
       <w:r>
         <w:rPr>
           <w:szCs w:val="22"/>
@@ -1068,12 +1244,21 @@
         </w:rPr>
         <w:t xml:space="preserve"> is </w:t>
       </w:r>
-      <w:r>
-        <w:rPr>
-          <w:rFonts w:ascii="Courier New" w:hAnsi="Courier New" w:cs="Courier New"/>
-          <w:szCs w:val="22"/>
-        </w:rPr>
-        <w:t>init-k</w:t>
+      <w:proofErr w:type="spellStart"/>
+      <w:r>
+        <w:rPr>
+          <w:rFonts w:ascii="Courier New" w:hAnsi="Courier New" w:cs="Courier New"/>
+          <w:szCs w:val="22"/>
+        </w:rPr>
+        <w:t>init</w:t>
+      </w:r>
+      <w:proofErr w:type="spellEnd"/>
+      <w:r>
+        <w:rPr>
+          <w:rFonts w:ascii="Courier New" w:hAnsi="Courier New" w:cs="Courier New"/>
+          <w:szCs w:val="22"/>
+        </w:rPr>
+        <w:t>-k</w:t>
       </w:r>
       <w:r>
         <w:rPr>
@@ -1181,7 +1366,23 @@
           <w:rFonts w:ascii="Courier New" w:hAnsi="Courier New" w:cs="Courier New"/>
           <w:szCs w:val="22"/>
         </w:rPr>
-        <w:t>cps-snlist-recur</w:t>
+        <w:t>cps-</w:t>
+      </w:r>
+      <w:proofErr w:type="spellStart"/>
+      <w:r>
+        <w:rPr>
+          <w:rFonts w:ascii="Courier New" w:hAnsi="Courier New" w:cs="Courier New"/>
+          <w:szCs w:val="22"/>
+        </w:rPr>
+        <w:t>snlist</w:t>
+      </w:r>
+      <w:proofErr w:type="spellEnd"/>
+      <w:r>
+        <w:rPr>
+          <w:rFonts w:ascii="Courier New" w:hAnsi="Courier New" w:cs="Courier New"/>
+          <w:szCs w:val="22"/>
+        </w:rPr>
+        <w:t>-recur</w:t>
       </w:r>
       <w:r>
         <w:rPr>
@@ -1208,8 +1409,18 @@
           <w:sz w:val="18"/>
           <w:szCs w:val="22"/>
         </w:rPr>
-        <w:t>(begin</w:t>
-      </w:r>
+        <w:t>(</w:t>
+      </w:r>
+      <w:proofErr w:type="gramStart"/>
+      <w:r>
+        <w:rPr>
+          <w:rFonts w:ascii="Courier New" w:hAnsi="Courier New" w:cs="Courier New"/>
+          <w:sz w:val="18"/>
+          <w:szCs w:val="22"/>
+        </w:rPr>
+        <w:t>begin</w:t>
+      </w:r>
+      <w:proofErr w:type="gramEnd"/>
     </w:p>
     <w:p>
       <w:pPr>
@@ -1229,7 +1440,43 @@
           <w:sz w:val="18"/>
           <w:szCs w:val="22"/>
         </w:rPr>
-        <w:t xml:space="preserve">  (set! slist '((1) () 2 (3)))</w:t>
+        <w:t xml:space="preserve">  (</w:t>
+      </w:r>
+      <w:proofErr w:type="gramStart"/>
+      <w:r>
+        <w:rPr>
+          <w:rFonts w:ascii="Courier New" w:hAnsi="Courier New" w:cs="Courier New"/>
+          <w:sz w:val="18"/>
+          <w:szCs w:val="22"/>
+        </w:rPr>
+        <w:t>set</w:t>
+      </w:r>
+      <w:proofErr w:type="gramEnd"/>
+      <w:r>
+        <w:rPr>
+          <w:rFonts w:ascii="Courier New" w:hAnsi="Courier New" w:cs="Courier New"/>
+          <w:sz w:val="18"/>
+          <w:szCs w:val="22"/>
+        </w:rPr>
+        <w:t xml:space="preserve">! </w:t>
+      </w:r>
+      <w:proofErr w:type="spellStart"/>
+      <w:r>
+        <w:rPr>
+          <w:rFonts w:ascii="Courier New" w:hAnsi="Courier New" w:cs="Courier New"/>
+          <w:sz w:val="18"/>
+          <w:szCs w:val="22"/>
+        </w:rPr>
+        <w:t>slist</w:t>
+      </w:r>
+      <w:proofErr w:type="spellEnd"/>
+      <w:r>
+        <w:rPr>
+          <w:rFonts w:ascii="Courier New" w:hAnsi="Courier New" w:cs="Courier New"/>
+          <w:sz w:val="18"/>
+          <w:szCs w:val="22"/>
+        </w:rPr>
+        <w:t xml:space="preserve"> '((1) () 2 (3)))</w:t>
       </w:r>
     </w:p>
     <w:p>
@@ -1250,7 +1497,25 @@
           <w:sz w:val="18"/>
           <w:szCs w:val="22"/>
         </w:rPr>
-        <w:t xml:space="preserve">  (set! k (id-k))</w:t>
+        <w:t xml:space="preserve">  (</w:t>
+      </w:r>
+      <w:proofErr w:type="gramStart"/>
+      <w:r>
+        <w:rPr>
+          <w:rFonts w:ascii="Courier New" w:hAnsi="Courier New" w:cs="Courier New"/>
+          <w:sz w:val="18"/>
+          <w:szCs w:val="22"/>
+        </w:rPr>
+        <w:t>set</w:t>
+      </w:r>
+      <w:proofErr w:type="gramEnd"/>
+      <w:r>
+        <w:rPr>
+          <w:rFonts w:ascii="Courier New" w:hAnsi="Courier New" w:cs="Courier New"/>
+          <w:sz w:val="18"/>
+          <w:szCs w:val="22"/>
+        </w:rPr>
+        <w:t>! k (id-k))</w:t>
       </w:r>
     </w:p>
     <w:p>
@@ -1271,7 +1536,25 @@
           <w:sz w:val="18"/>
           <w:szCs w:val="22"/>
         </w:rPr>
-        <w:t xml:space="preserve">  (sum-cps))</w:t>
+        <w:t xml:space="preserve">  (</w:t>
+      </w:r>
+      <w:proofErr w:type="gramStart"/>
+      <w:r>
+        <w:rPr>
+          <w:rFonts w:ascii="Courier New" w:hAnsi="Courier New" w:cs="Courier New"/>
+          <w:sz w:val="18"/>
+          <w:szCs w:val="22"/>
+        </w:rPr>
+        <w:t>sum</w:t>
+      </w:r>
+      <w:proofErr w:type="gramEnd"/>
+      <w:r>
+        <w:rPr>
+          <w:rFonts w:ascii="Courier New" w:hAnsi="Courier New" w:cs="Courier New"/>
+          <w:sz w:val="18"/>
+          <w:szCs w:val="22"/>
+        </w:rPr>
+        <w:t>-cps))</w:t>
       </w:r>
     </w:p>
     <w:p>
@@ -1285,1116 +1568,6 @@
           <w:szCs w:val="22"/>
         </w:rPr>
       </w:pPr>
-    </w:p>
-    <w:p>
-      <w:pPr>
-        <w:pBdr>
-          <w:bottom w:val="single" w:sz="6" w:space="1" w:color="auto"/>
-        </w:pBdr>
-        <w:rPr>
-          <w:b/>
-          <w:color w:val="FF0000"/>
-          <w:sz w:val="32"/>
-          <w:szCs w:val="22"/>
-        </w:rPr>
-      </w:pPr>
-      <w:r>
-        <w:rPr>
-          <w:b/>
-          <w:color w:val="FF0000"/>
-          <w:sz w:val="32"/>
-          <w:szCs w:val="22"/>
-        </w:rPr>
-        <w:t>Part 2 – Exam prep (40 points)</w:t>
-      </w:r>
-      <w:r>
-        <w:rPr>
-          <w:b/>
-          <w:color w:val="FF0000"/>
-          <w:sz w:val="32"/>
-          <w:szCs w:val="22"/>
-        </w:rPr>
-        <w:t xml:space="preserve">  </w:t>
-      </w:r>
-      <w:r>
-        <w:rPr>
-          <w:b/>
-          <w:color w:val="FF0000"/>
-          <w:sz w:val="32"/>
-          <w:szCs w:val="22"/>
-        </w:rPr>
-        <w:t xml:space="preserve">Not assigned for </w:t>
-      </w:r>
-      <w:r>
-        <w:rPr>
-          <w:b/>
-          <w:color w:val="FF0000"/>
-          <w:sz w:val="32"/>
-          <w:szCs w:val="22"/>
-        </w:rPr>
-        <w:t>Fall 2020.</w:t>
-      </w:r>
-    </w:p>
-    <w:p>
-      <w:pPr>
-        <w:pBdr>
-          <w:bottom w:val="single" w:sz="6" w:space="1" w:color="auto"/>
-        </w:pBdr>
-        <w:rPr>
-          <w:szCs w:val="22"/>
-        </w:rPr>
-      </w:pPr>
-      <w:r>
-        <w:rPr>
-          <w:szCs w:val="22"/>
-        </w:rPr>
-        <w:t>I intend for this part to accomplish two things:</w:t>
-      </w:r>
-    </w:p>
-    <w:p>
-      <w:pPr>
-        <w:pBdr>
-          <w:bottom w:val="single" w:sz="6" w:space="1" w:color="auto"/>
-        </w:pBdr>
-        <w:rPr>
-          <w:szCs w:val="22"/>
-        </w:rPr>
-      </w:pPr>
-      <w:r>
-        <w:rPr>
-          <w:szCs w:val="22"/>
-        </w:rPr>
-        <w:t>1.</w:t>
-      </w:r>
-      <w:r>
-        <w:rPr>
-          <w:szCs w:val="22"/>
-        </w:rPr>
-        <w:tab/>
-        <w:t xml:space="preserve">Get you </w:t>
-      </w:r>
-      <w:r>
-        <w:rPr>
-          <w:szCs w:val="22"/>
-        </w:rPr>
-        <w:t xml:space="preserve">started </w:t>
-      </w:r>
-      <w:r>
-        <w:rPr>
-          <w:szCs w:val="22"/>
-        </w:rPr>
-        <w:t>preparing for the final exam.</w:t>
-      </w:r>
-    </w:p>
-    <w:p>
-      <w:pPr>
-        <w:pBdr>
-          <w:bottom w:val="single" w:sz="6" w:space="1" w:color="auto"/>
-        </w:pBdr>
-        <w:rPr>
-          <w:szCs w:val="22"/>
-        </w:rPr>
-      </w:pPr>
-      <w:r>
-        <w:rPr>
-          <w:szCs w:val="22"/>
-        </w:rPr>
-        <w:t>2.</w:t>
-      </w:r>
-      <w:r>
-        <w:rPr>
-          <w:szCs w:val="22"/>
-        </w:rPr>
-        <w:tab/>
-        <w:t>Provide a collection of additional practice problems that everyone can use</w:t>
-      </w:r>
-      <w:r>
-        <w:rPr>
-          <w:szCs w:val="22"/>
-        </w:rPr>
-        <w:t>.</w:t>
-      </w:r>
-    </w:p>
-    <w:p>
-      <w:pPr>
-        <w:pBdr>
-          <w:bottom w:val="single" w:sz="6" w:space="1" w:color="auto"/>
-        </w:pBdr>
-        <w:tabs>
-          <w:tab w:val="left" w:pos="1260"/>
-        </w:tabs>
-        <w:rPr>
-          <w:sz w:val="16"/>
-          <w:szCs w:val="22"/>
-        </w:rPr>
-      </w:pPr>
-      <w:r>
-        <w:rPr>
-          <w:szCs w:val="22"/>
-        </w:rPr>
-        <w:tab/>
-      </w:r>
-    </w:p>
-    <w:p>
-      <w:pPr>
-        <w:pBdr>
-          <w:bottom w:val="single" w:sz="6" w:space="1" w:color="auto"/>
-        </w:pBdr>
-        <w:rPr>
-          <w:szCs w:val="22"/>
-        </w:rPr>
-      </w:pPr>
-      <w:r>
-        <w:rPr>
-          <w:szCs w:val="22"/>
-        </w:rPr>
-        <w:t>You are to come up with at least two questions/problems that you think would be good problems for a comprehensive final exam</w:t>
-      </w:r>
-      <w:r>
-        <w:rPr>
-          <w:szCs w:val="22"/>
-        </w:rPr>
-        <w:t xml:space="preserve"> (an exam that emphasizes things that were not included in the possible materials for Exam 2)</w:t>
-      </w:r>
-      <w:r>
-        <w:rPr>
-          <w:szCs w:val="22"/>
-        </w:rPr>
-        <w:t>, along with answers/solutions</w:t>
-      </w:r>
-      <w:r>
-        <w:rPr>
-          <w:szCs w:val="22"/>
-        </w:rPr>
-        <w:t xml:space="preserve"> to those problems</w:t>
-      </w:r>
-      <w:r>
-        <w:rPr>
-          <w:szCs w:val="22"/>
-        </w:rPr>
-        <w:t>.</w:t>
-      </w:r>
-      <w:r>
-        <w:rPr>
-          <w:szCs w:val="22"/>
-        </w:rPr>
-        <w:t xml:space="preserve">  I will grade each question based on my subjective evaluation of its </w:t>
-      </w:r>
-      <w:r>
-        <w:rPr>
-          <w:szCs w:val="22"/>
-        </w:rPr>
-        <w:t>c</w:t>
-      </w:r>
-      <w:r>
-        <w:rPr>
-          <w:szCs w:val="22"/>
-        </w:rPr>
-        <w:t>orrectness</w:t>
-      </w:r>
-      <w:r>
-        <w:rPr>
-          <w:szCs w:val="22"/>
-        </w:rPr>
-        <w:t xml:space="preserve"> and how appropriate a problem it is.  </w:t>
-      </w:r>
-    </w:p>
-    <w:p>
-      <w:pPr>
-        <w:pBdr>
-          <w:bottom w:val="single" w:sz="6" w:space="1" w:color="auto"/>
-        </w:pBdr>
-        <w:rPr>
-          <w:szCs w:val="22"/>
-        </w:rPr>
-      </w:pPr>
-      <w:r>
-        <w:rPr>
-          <w:szCs w:val="22"/>
-        </w:rPr>
-        <w:t>Problems you submit should not be from the homework (or its test cases), slides, past exams that have been posted, etc.</w:t>
-      </w:r>
-    </w:p>
-    <w:p>
-      <w:pPr>
-        <w:pBdr>
-          <w:bottom w:val="single" w:sz="6" w:space="1" w:color="auto"/>
-        </w:pBdr>
-        <w:tabs>
-          <w:tab w:val="left" w:pos="1890"/>
-        </w:tabs>
-        <w:rPr>
-          <w:sz w:val="16"/>
-          <w:szCs w:val="22"/>
-        </w:rPr>
-      </w:pPr>
-      <w:r>
-        <w:rPr>
-          <w:szCs w:val="22"/>
-        </w:rPr>
-        <w:tab/>
-      </w:r>
-    </w:p>
-    <w:p>
-      <w:pPr>
-        <w:pBdr>
-          <w:bottom w:val="single" w:sz="6" w:space="1" w:color="auto"/>
-        </w:pBdr>
-        <w:rPr>
-          <w:szCs w:val="22"/>
-        </w:rPr>
-      </w:pPr>
-      <w:r>
-        <w:rPr>
-          <w:b/>
-          <w:szCs w:val="22"/>
-        </w:rPr>
-        <w:t>Especially useful:</w:t>
-      </w:r>
-      <w:r>
-        <w:rPr>
-          <w:szCs w:val="22"/>
-        </w:rPr>
-        <w:t xml:space="preserve">  </w:t>
-      </w:r>
-      <w:r>
-        <w:rPr>
-          <w:rFonts w:ascii="Courier New" w:hAnsi="Courier New" w:cs="Courier New"/>
-          <w:szCs w:val="22"/>
-        </w:rPr>
-        <w:t>call/cc</w:t>
-      </w:r>
-      <w:r>
-        <w:rPr>
-          <w:szCs w:val="22"/>
-        </w:rPr>
-        <w:t xml:space="preserve"> problems and interpreter enhancement/modification problems.</w:t>
-      </w:r>
-    </w:p>
-    <w:p>
-      <w:pPr>
-        <w:pBdr>
-          <w:bottom w:val="single" w:sz="6" w:space="1" w:color="auto"/>
-        </w:pBdr>
-        <w:rPr>
-          <w:szCs w:val="22"/>
-        </w:rPr>
-      </w:pPr>
-    </w:p>
-    <w:p>
-      <w:pPr>
-        <w:pBdr>
-          <w:bottom w:val="single" w:sz="6" w:space="1" w:color="auto"/>
-        </w:pBdr>
-        <w:rPr>
-          <w:szCs w:val="22"/>
-        </w:rPr>
-      </w:pPr>
-      <w:r>
-        <w:rPr>
-          <w:b/>
-          <w:szCs w:val="22"/>
-        </w:rPr>
-        <w:t>Bonus possibility:</w:t>
-      </w:r>
-      <w:r>
-        <w:rPr>
-          <w:szCs w:val="22"/>
-        </w:rPr>
-        <w:t xml:space="preserve"> If I </w:t>
-      </w:r>
-      <w:r>
-        <w:rPr>
-          <w:i/>
-          <w:szCs w:val="22"/>
-        </w:rPr>
-        <w:t>really</w:t>
-      </w:r>
-      <w:r>
-        <w:rPr>
-          <w:szCs w:val="22"/>
-        </w:rPr>
-        <w:t xml:space="preserve"> like</w:t>
-      </w:r>
-      <w:r>
-        <w:rPr>
-          <w:i/>
-          <w:szCs w:val="22"/>
-        </w:rPr>
-        <w:t xml:space="preserve"> </w:t>
-      </w:r>
-      <w:r>
-        <w:rPr>
-          <w:szCs w:val="22"/>
-        </w:rPr>
-        <w:t>one of your problems, so much that I decide to actually use it on the exam</w:t>
-      </w:r>
-      <w:r>
-        <w:rPr>
-          <w:szCs w:val="22"/>
-        </w:rPr>
-        <w:t>:</w:t>
-      </w:r>
-    </w:p>
-    <w:p>
-      <w:pPr>
-        <w:pBdr>
-          <w:bottom w:val="single" w:sz="6" w:space="1" w:color="auto"/>
-        </w:pBdr>
-        <w:rPr>
-          <w:szCs w:val="22"/>
-        </w:rPr>
-      </w:pPr>
-      <w:r>
-        <w:rPr>
-          <w:szCs w:val="22"/>
-        </w:rPr>
-        <w:t>(a) it is likely that you will get the problem correct on the exam.</w:t>
-      </w:r>
-    </w:p>
-    <w:p>
-      <w:pPr>
-        <w:pBdr>
-          <w:bottom w:val="single" w:sz="6" w:space="1" w:color="auto"/>
-        </w:pBdr>
-        <w:rPr>
-          <w:szCs w:val="22"/>
-        </w:rPr>
-      </w:pPr>
-      <w:r>
-        <w:rPr>
-          <w:szCs w:val="22"/>
-        </w:rPr>
-        <w:t xml:space="preserve">(b) I will give you </w:t>
-      </w:r>
-      <w:r>
-        <w:rPr>
-          <w:szCs w:val="22"/>
-        </w:rPr>
-        <w:t xml:space="preserve">final </w:t>
-      </w:r>
-      <w:r>
-        <w:rPr>
-          <w:szCs w:val="22"/>
-        </w:rPr>
-        <w:t>exam bonus points that are equal to the number of points that I assign to that problem on the exam.</w:t>
-      </w:r>
-    </w:p>
-    <w:p>
-      <w:pPr>
-        <w:pBdr>
-          <w:bottom w:val="single" w:sz="6" w:space="1" w:color="auto"/>
-        </w:pBdr>
-        <w:tabs>
-          <w:tab w:val="left" w:pos="1845"/>
-        </w:tabs>
-        <w:rPr>
-          <w:sz w:val="16"/>
-          <w:szCs w:val="22"/>
-        </w:rPr>
-      </w:pPr>
-      <w:r>
-        <w:rPr>
-          <w:szCs w:val="22"/>
-        </w:rPr>
-        <w:tab/>
-      </w:r>
-    </w:p>
-    <w:p>
-      <w:pPr>
-        <w:pBdr>
-          <w:bottom w:val="single" w:sz="6" w:space="1" w:color="auto"/>
-        </w:pBdr>
-        <w:rPr>
-          <w:b/>
-          <w:color w:val="FF0000"/>
-          <w:sz w:val="32"/>
-          <w:szCs w:val="22"/>
-        </w:rPr>
-      </w:pPr>
-      <w:r>
-        <w:rPr>
-          <w:b/>
-          <w:szCs w:val="22"/>
-        </w:rPr>
-        <w:t>Submission:</w:t>
-      </w:r>
-      <w:r>
-        <w:rPr>
-          <w:szCs w:val="22"/>
-        </w:rPr>
-        <w:t xml:space="preserve">  </w:t>
-      </w:r>
-    </w:p>
-    <w:p>
-      <w:pPr>
-        <w:pBdr>
-          <w:bottom w:val="single" w:sz="6" w:space="1" w:color="auto"/>
-        </w:pBdr>
-        <w:rPr>
-          <w:szCs w:val="22"/>
-        </w:rPr>
-      </w:pPr>
-      <w:r>
-        <w:rPr>
-          <w:szCs w:val="22"/>
-        </w:rPr>
-        <w:lastRenderedPageBreak/>
-        <w:t xml:space="preserve">Submit your problems/questions </w:t>
-      </w:r>
-      <w:r>
-        <w:rPr>
-          <w:szCs w:val="22"/>
-        </w:rPr>
-        <w:t xml:space="preserve">and answers/solutions </w:t>
-      </w:r>
-      <w:r>
-        <w:rPr>
-          <w:szCs w:val="22"/>
-        </w:rPr>
-        <w:t>to the</w:t>
-      </w:r>
-      <w:r>
-        <w:rPr>
-          <w:szCs w:val="22"/>
-        </w:rPr>
-        <w:t xml:space="preserve"> A19 Drop Box on Moodle</w:t>
-      </w:r>
-      <w:r>
-        <w:rPr>
-          <w:szCs w:val="22"/>
-        </w:rPr>
-        <w:t xml:space="preserve"> </w:t>
-      </w:r>
-    </w:p>
-    <w:p>
-      <w:pPr>
-        <w:pBdr>
-          <w:bottom w:val="single" w:sz="6" w:space="1" w:color="auto"/>
-        </w:pBdr>
-        <w:rPr>
-          <w:szCs w:val="22"/>
-        </w:rPr>
-      </w:pPr>
-      <w:r>
-        <w:rPr>
-          <w:szCs w:val="22"/>
-        </w:rPr>
-        <w:t>Then submit only the questions/problems to the A19 Forum on Moodle</w:t>
-      </w:r>
-      <w:r>
-        <w:rPr>
-          <w:szCs w:val="22"/>
-        </w:rPr>
-        <w:t xml:space="preserve"> </w:t>
-      </w:r>
-    </w:p>
-    <w:p>
-      <w:pPr>
-        <w:pBdr>
-          <w:bottom w:val="single" w:sz="6" w:space="1" w:color="auto"/>
-        </w:pBdr>
-        <w:rPr>
-          <w:szCs w:val="22"/>
-        </w:rPr>
-      </w:pPr>
-    </w:p>
-    <w:p>
-      <w:pPr>
-        <w:pBdr>
-          <w:bottom w:val="single" w:sz="6" w:space="1" w:color="auto"/>
-        </w:pBdr>
-        <w:rPr>
-          <w:szCs w:val="22"/>
-        </w:rPr>
-      </w:pPr>
-    </w:p>
-    <w:p>
-      <w:pPr>
-        <w:rPr>
-          <w:b/>
-          <w:color w:val="0000CC"/>
-          <w:szCs w:val="22"/>
-          <w:highlight w:val="lightGray"/>
-        </w:rPr>
-      </w:pPr>
-      <w:r>
-        <w:rPr>
-          <w:b/>
-          <w:color w:val="0000CC"/>
-          <w:szCs w:val="22"/>
-          <w:highlight w:val="lightGray"/>
-        </w:rPr>
-        <w:t>The ori</w:t>
-      </w:r>
-      <w:r>
-        <w:rPr>
-          <w:b/>
-          <w:color w:val="0000CC"/>
-          <w:szCs w:val="22"/>
-          <w:highlight w:val="lightGray"/>
-        </w:rPr>
-        <w:t>ginal plan for</w:t>
-      </w:r>
-      <w:r>
-        <w:rPr>
-          <w:b/>
-          <w:color w:val="0000CC"/>
-          <w:szCs w:val="22"/>
-          <w:highlight w:val="lightGray"/>
-        </w:rPr>
-        <w:t xml:space="preserve"> the programming part of </w:t>
-      </w:r>
-      <w:r>
-        <w:rPr>
-          <w:b/>
-          <w:color w:val="0000CC"/>
-          <w:szCs w:val="22"/>
-          <w:highlight w:val="lightGray"/>
-        </w:rPr>
-        <w:t>this assignment (</w:t>
-      </w:r>
-      <w:r>
-        <w:rPr>
-          <w:b/>
-          <w:color w:val="0000CC"/>
-          <w:szCs w:val="22"/>
-          <w:highlight w:val="lightGray"/>
-        </w:rPr>
-        <w:t xml:space="preserve">toned </w:t>
-      </w:r>
-      <w:r>
-        <w:rPr>
-          <w:b/>
-          <w:color w:val="0000CC"/>
-          <w:szCs w:val="22"/>
-          <w:highlight w:val="lightGray"/>
-        </w:rPr>
-        <w:t xml:space="preserve">down considerably </w:t>
-      </w:r>
-      <w:r>
-        <w:rPr>
-          <w:b/>
-          <w:color w:val="0000CC"/>
-          <w:szCs w:val="22"/>
-          <w:highlight w:val="lightGray"/>
-        </w:rPr>
-        <w:t>for the real assignment</w:t>
-      </w:r>
-      <w:r>
-        <w:rPr>
-          <w:b/>
-          <w:color w:val="0000CC"/>
-          <w:szCs w:val="22"/>
-          <w:highlight w:val="lightGray"/>
-        </w:rPr>
-        <w:t>)</w:t>
-      </w:r>
-      <w:r>
-        <w:rPr>
-          <w:b/>
-          <w:color w:val="0000CC"/>
-          <w:szCs w:val="22"/>
-          <w:highlight w:val="lightGray"/>
-        </w:rPr>
-        <w:t xml:space="preserve">.  You do </w:t>
-      </w:r>
-    </w:p>
-    <w:p>
-      <w:pPr>
-        <w:rPr>
-          <w:b/>
-          <w:color w:val="0000CC"/>
-          <w:szCs w:val="22"/>
-          <w:highlight w:val="lightGray"/>
-        </w:rPr>
-      </w:pPr>
-    </w:p>
-    <w:p>
-      <w:pPr>
-        <w:rPr>
-          <w:b/>
-          <w:color w:val="0000CC"/>
-          <w:szCs w:val="22"/>
-          <w:highlight w:val="lightGray"/>
-        </w:rPr>
-      </w:pPr>
-      <w:r>
-        <w:rPr>
-          <w:b/>
-          <w:color w:val="0000CC"/>
-          <w:szCs w:val="22"/>
-          <w:highlight w:val="lightGray"/>
-        </w:rPr>
-        <w:t>not have to do this stuff, but it may be worth thinking about how you would do it</w:t>
-      </w:r>
-      <w:r>
-        <w:rPr>
-          <w:b/>
-          <w:color w:val="0000CC"/>
-          <w:szCs w:val="22"/>
-          <w:highlight w:val="lightGray"/>
-        </w:rPr>
-        <w:t>, and the implications of it</w:t>
-      </w:r>
-      <w:r>
-        <w:rPr>
-          <w:b/>
-          <w:color w:val="0000CC"/>
-          <w:szCs w:val="22"/>
-          <w:highlight w:val="lightGray"/>
-        </w:rPr>
-        <w:t>:</w:t>
-      </w:r>
-    </w:p>
-    <w:p>
-      <w:pPr>
-        <w:rPr>
-          <w:szCs w:val="22"/>
-          <w:highlight w:val="lightGray"/>
-        </w:rPr>
-      </w:pPr>
-    </w:p>
-    <w:p>
-      <w:pPr>
-        <w:rPr>
-          <w:szCs w:val="22"/>
-          <w:highlight w:val="lightGray"/>
-        </w:rPr>
-      </w:pPr>
-      <w:r>
-        <w:rPr>
-          <w:szCs w:val="22"/>
-          <w:highlight w:val="lightGray"/>
-        </w:rPr>
-        <w:t>The purpose of this assignment is to show that we can write this interpreter in a low-level language, not relying on Scheme</w:t>
-      </w:r>
-      <w:r>
-        <w:rPr>
-          <w:szCs w:val="22"/>
-          <w:highlight w:val="lightGray"/>
-        </w:rPr>
-        <w:t>-specific</w:t>
-      </w:r>
-      <w:r>
-        <w:rPr>
-          <w:szCs w:val="22"/>
-          <w:highlight w:val="lightGray"/>
-        </w:rPr>
-        <w:t xml:space="preserve"> constructs. </w:t>
-      </w:r>
-    </w:p>
-    <w:p>
-      <w:pPr>
-        <w:rPr>
-          <w:szCs w:val="22"/>
-          <w:highlight w:val="lightGray"/>
-        </w:rPr>
-      </w:pPr>
-    </w:p>
-    <w:p>
-      <w:pPr>
-        <w:rPr>
-          <w:szCs w:val="22"/>
-          <w:highlight w:val="lightGray"/>
-        </w:rPr>
-      </w:pPr>
-      <w:r>
-        <w:rPr>
-          <w:szCs w:val="22"/>
-          <w:highlight w:val="lightGray"/>
-        </w:rPr>
-        <w:t xml:space="preserve">The user-facing interface of your interpreter will be the same as for previous interpreter assignments.  </w:t>
-      </w:r>
-      <w:r>
-        <w:rPr>
-          <w:rFonts w:ascii="Courier New" w:hAnsi="Courier New" w:cs="Courier New"/>
-          <w:szCs w:val="22"/>
-          <w:highlight w:val="lightGray"/>
-        </w:rPr>
-        <w:t>eval-one-exp</w:t>
-      </w:r>
-      <w:r>
-        <w:rPr>
-          <w:szCs w:val="22"/>
-          <w:highlight w:val="lightGray"/>
-        </w:rPr>
-        <w:t xml:space="preserve"> and </w:t>
-      </w:r>
-      <w:r>
-        <w:rPr>
-          <w:rFonts w:ascii="Courier New" w:hAnsi="Courier New" w:cs="Courier New"/>
-          <w:szCs w:val="22"/>
-          <w:highlight w:val="lightGray"/>
-        </w:rPr>
-        <w:t>rep</w:t>
-      </w:r>
-      <w:r>
-        <w:rPr>
-          <w:szCs w:val="22"/>
-          <w:highlight w:val="lightGray"/>
-        </w:rPr>
-        <w:t xml:space="preserve"> will be used in exactly the same ways.  </w:t>
-      </w:r>
-      <w:r>
-        <w:rPr>
-          <w:szCs w:val="22"/>
-          <w:highlight w:val="lightGray"/>
-        </w:rPr>
-        <w:t xml:space="preserve">Internally, the flow will be different.  </w:t>
-      </w:r>
-    </w:p>
-    <w:p>
-      <w:pPr>
-        <w:rPr>
-          <w:szCs w:val="22"/>
-          <w:highlight w:val="lightGray"/>
-        </w:rPr>
-      </w:pPr>
-    </w:p>
-    <w:p>
-      <w:pPr>
-        <w:rPr>
-          <w:szCs w:val="22"/>
-          <w:highlight w:val="lightGray"/>
-        </w:rPr>
-      </w:pPr>
-      <w:r>
-        <w:rPr>
-          <w:szCs w:val="22"/>
-          <w:highlight w:val="lightGray"/>
-        </w:rPr>
-        <w:t xml:space="preserve">All of the major interpreter procedures (such as </w:t>
-      </w:r>
-      <w:r>
-        <w:rPr>
-          <w:rFonts w:ascii="Courier New" w:hAnsi="Courier New" w:cs="Courier New"/>
-          <w:szCs w:val="22"/>
-          <w:highlight w:val="lightGray"/>
-        </w:rPr>
-        <w:t>eval-exp</w:t>
-      </w:r>
-      <w:r>
-        <w:rPr>
-          <w:szCs w:val="22"/>
-          <w:highlight w:val="lightGray"/>
-        </w:rPr>
-        <w:t>,</w:t>
-      </w:r>
-      <w:r>
-        <w:rPr>
-          <w:szCs w:val="22"/>
-          <w:highlight w:val="lightGray"/>
-        </w:rPr>
-        <w:t xml:space="preserve"> </w:t>
-      </w:r>
-      <w:r>
-        <w:rPr>
-          <w:rFonts w:ascii="Courier New" w:hAnsi="Courier New" w:cs="Courier New"/>
-          <w:szCs w:val="22"/>
-          <w:highlight w:val="lightGray"/>
-        </w:rPr>
-        <w:t>eval-rands</w:t>
-      </w:r>
-      <w:r>
-        <w:rPr>
-          <w:szCs w:val="22"/>
-          <w:highlight w:val="lightGray"/>
-        </w:rPr>
-        <w:t xml:space="preserve">, </w:t>
-      </w:r>
-      <w:r>
-        <w:rPr>
-          <w:rFonts w:ascii="Courier New" w:hAnsi="Courier New" w:cs="Courier New"/>
-          <w:szCs w:val="22"/>
-          <w:highlight w:val="lightGray"/>
-        </w:rPr>
-        <w:t>apply-proc</w:t>
-      </w:r>
-      <w:r>
-        <w:rPr>
-          <w:szCs w:val="22"/>
-          <w:highlight w:val="lightGray"/>
-        </w:rPr>
-        <w:t xml:space="preserve">, </w:t>
-      </w:r>
-      <w:r>
-        <w:rPr>
-          <w:rFonts w:ascii="Courier New" w:hAnsi="Courier New" w:cs="Courier New"/>
-          <w:szCs w:val="22"/>
-          <w:highlight w:val="lightGray"/>
-        </w:rPr>
-        <w:t>eval</w:t>
-      </w:r>
-      <w:r>
-        <w:rPr>
-          <w:rFonts w:ascii="Courier New" w:hAnsi="Courier New" w:cs="Courier New"/>
-          <w:szCs w:val="22"/>
-          <w:highlight w:val="lightGray"/>
-        </w:rPr>
-        <w:t>-bodies</w:t>
-      </w:r>
-      <w:r>
-        <w:rPr>
-          <w:szCs w:val="22"/>
-          <w:highlight w:val="lightGray"/>
-        </w:rPr>
-        <w:t xml:space="preserve">, </w:t>
-      </w:r>
-      <w:r>
-        <w:rPr>
-          <w:rFonts w:ascii="Courier New" w:hAnsi="Courier New" w:cs="Courier New"/>
-          <w:szCs w:val="22"/>
-          <w:highlight w:val="lightGray"/>
-        </w:rPr>
-        <w:t>apply-prim-proc</w:t>
-      </w:r>
-      <w:r>
-        <w:rPr>
-          <w:szCs w:val="22"/>
-          <w:highlight w:val="lightGray"/>
-        </w:rPr>
-        <w:t xml:space="preserve">, </w:t>
-      </w:r>
-      <w:r>
-        <w:rPr>
-          <w:rFonts w:ascii="Courier New" w:hAnsi="Courier New" w:cs="Courier New"/>
-          <w:szCs w:val="22"/>
-          <w:highlight w:val="lightGray"/>
-        </w:rPr>
-        <w:t>eval-exp</w:t>
-      </w:r>
-      <w:r>
-        <w:rPr>
-          <w:szCs w:val="22"/>
-          <w:highlight w:val="lightGray"/>
-        </w:rPr>
-        <w:t xml:space="preserve">, </w:t>
-      </w:r>
-      <w:r>
-        <w:rPr>
-          <w:rFonts w:ascii="Courier New" w:hAnsi="Courier New" w:cs="Courier New"/>
-          <w:szCs w:val="22"/>
-          <w:highlight w:val="lightGray"/>
-        </w:rPr>
-        <w:t>apply-k</w:t>
-      </w:r>
-      <w:r>
-        <w:rPr>
-          <w:szCs w:val="22"/>
-          <w:highlight w:val="lightGray"/>
-        </w:rPr>
-        <w:t xml:space="preserve">,  </w:t>
-      </w:r>
-      <w:r>
-        <w:rPr>
-          <w:rFonts w:ascii="Courier New" w:hAnsi="Courier New" w:cs="Courier New"/>
-          <w:szCs w:val="22"/>
-          <w:highlight w:val="lightGray"/>
-        </w:rPr>
-        <w:t>map-cps</w:t>
-      </w:r>
-      <w:r>
-        <w:rPr>
-          <w:szCs w:val="22"/>
-          <w:highlight w:val="lightGray"/>
-        </w:rPr>
-        <w:t xml:space="preserve">,  and anything else that needed to be in CPS in Assignment 18, must be in imperative form.  </w:t>
-      </w:r>
-      <w:r>
-        <w:rPr>
-          <w:szCs w:val="22"/>
-          <w:highlight w:val="lightGray"/>
-        </w:rPr>
-        <w:t xml:space="preserve"> You can treat most built-in Scheme procedures as primitives that do not have to be in CPS, also all datatype constructors.  Unless </w:t>
-      </w:r>
-      <w:r>
-        <w:rPr>
-          <w:rFonts w:ascii="Courier New" w:hAnsi="Courier New" w:cs="Courier New"/>
-          <w:szCs w:val="22"/>
-          <w:highlight w:val="lightGray"/>
-        </w:rPr>
-        <w:t>eval-exp</w:t>
-      </w:r>
-      <w:r>
-        <w:rPr>
-          <w:szCs w:val="22"/>
-          <w:highlight w:val="lightGray"/>
-        </w:rPr>
-        <w:t xml:space="preserve"> both calls them and is called by them, you may treat </w:t>
-      </w:r>
-      <w:r>
-        <w:rPr>
-          <w:rFonts w:ascii="Courier New" w:hAnsi="Courier New" w:cs="Courier New"/>
-          <w:szCs w:val="22"/>
-          <w:highlight w:val="lightGray"/>
-        </w:rPr>
-        <w:t>parse-exp</w:t>
-      </w:r>
-      <w:r>
-        <w:rPr>
-          <w:szCs w:val="22"/>
-          <w:highlight w:val="lightGray"/>
-        </w:rPr>
-        <w:t xml:space="preserve"> and </w:t>
-      </w:r>
-      <w:r>
-        <w:rPr>
-          <w:rFonts w:ascii="Courier New" w:hAnsi="Courier New" w:cs="Courier New"/>
-          <w:szCs w:val="22"/>
-          <w:highlight w:val="lightGray"/>
-        </w:rPr>
-        <w:t>syntax-expand</w:t>
-      </w:r>
-      <w:r>
-        <w:rPr>
-          <w:szCs w:val="22"/>
-          <w:highlight w:val="lightGray"/>
-        </w:rPr>
-        <w:t xml:space="preserve"> as primitives that do not have to be in CPS.</w:t>
-      </w:r>
-    </w:p>
-    <w:p>
-      <w:pPr>
-        <w:rPr>
-          <w:szCs w:val="22"/>
-          <w:highlight w:val="lightGray"/>
-        </w:rPr>
-      </w:pPr>
-    </w:p>
-    <w:p>
-      <w:pPr>
-        <w:rPr>
-          <w:szCs w:val="22"/>
-        </w:rPr>
-      </w:pPr>
-      <w:r>
-        <w:rPr>
-          <w:color w:val="0000CC"/>
-          <w:szCs w:val="22"/>
-          <w:highlight w:val="lightGray"/>
-        </w:rPr>
-        <w:t xml:space="preserve">Not </w:t>
-      </w:r>
-      <w:r>
-        <w:rPr>
-          <w:color w:val="0000CC"/>
-          <w:szCs w:val="22"/>
-          <w:highlight w:val="lightGray"/>
-        </w:rPr>
-        <w:t xml:space="preserve">all of </w:t>
-      </w:r>
-      <w:r>
-        <w:rPr>
-          <w:color w:val="0000CC"/>
-          <w:szCs w:val="22"/>
-          <w:highlight w:val="lightGray"/>
-        </w:rPr>
-        <w:t>A18</w:t>
-      </w:r>
-      <w:r>
-        <w:rPr>
-          <w:szCs w:val="22"/>
-          <w:highlight w:val="lightGray"/>
-        </w:rPr>
-        <w:t xml:space="preserve">: To make your task quite a bit smaller, </w:t>
-      </w:r>
-      <w:r>
-        <w:rPr>
-          <w:szCs w:val="22"/>
-          <w:highlight w:val="lightGray"/>
-        </w:rPr>
-        <w:t>the</w:t>
-      </w:r>
-      <w:r>
-        <w:rPr>
-          <w:szCs w:val="22"/>
-          <w:highlight w:val="lightGray"/>
-        </w:rPr>
-        <w:t xml:space="preserve"> test cases will not contain any of the specific features that were to be added for A17 (I.e., </w:t>
-      </w:r>
-      <w:r>
-        <w:rPr>
-          <w:rFonts w:ascii="Courier New" w:hAnsi="Courier New" w:cs="Courier New"/>
-          <w:szCs w:val="22"/>
-          <w:highlight w:val="lightGray"/>
-        </w:rPr>
-        <w:t>define</w:t>
-      </w:r>
-      <w:r>
-        <w:rPr>
-          <w:szCs w:val="22"/>
-          <w:highlight w:val="lightGray"/>
-        </w:rPr>
-        <w:t xml:space="preserve">, </w:t>
-      </w:r>
-      <w:r>
-        <w:rPr>
-          <w:rFonts w:ascii="Courier New" w:hAnsi="Courier New" w:cs="Courier New"/>
-          <w:szCs w:val="22"/>
-          <w:highlight w:val="lightGray"/>
-        </w:rPr>
-        <w:t>set!</w:t>
-      </w:r>
-      <w:r>
-        <w:rPr>
-          <w:szCs w:val="22"/>
-          <w:highlight w:val="lightGray"/>
-        </w:rPr>
-        <w:t xml:space="preserve">, reference parameters).  </w:t>
-      </w:r>
-      <w:r>
-        <w:rPr>
-          <w:szCs w:val="22"/>
-          <w:highlight w:val="lightGray"/>
-        </w:rPr>
-        <w:t xml:space="preserve">They will also not include </w:t>
-      </w:r>
-      <w:r>
-        <w:rPr>
-          <w:rFonts w:ascii="Courier New" w:hAnsi="Courier New" w:cs="Courier New"/>
-          <w:szCs w:val="22"/>
-          <w:highlight w:val="lightGray"/>
-        </w:rPr>
-        <w:t>while</w:t>
-      </w:r>
-      <w:r>
-        <w:rPr>
-          <w:szCs w:val="22"/>
-          <w:highlight w:val="lightGray"/>
-        </w:rPr>
-        <w:t xml:space="preserve">.  They will include </w:t>
-      </w:r>
-      <w:r>
-        <w:rPr>
-          <w:rFonts w:ascii="Courier New" w:hAnsi="Courier New" w:cs="Courier New"/>
-          <w:szCs w:val="22"/>
-          <w:highlight w:val="lightGray"/>
-        </w:rPr>
-        <w:t>call/cc</w:t>
-      </w:r>
-      <w:r>
-        <w:rPr>
-          <w:szCs w:val="22"/>
-          <w:highlight w:val="lightGray"/>
-        </w:rPr>
-        <w:t xml:space="preserve">.  You do not have to use </w:t>
-      </w:r>
-      <w:r>
-        <w:rPr>
-          <w:rFonts w:ascii="Courier New" w:hAnsi="Courier New" w:cs="Courier New"/>
-          <w:szCs w:val="22"/>
-          <w:highlight w:val="lightGray"/>
-        </w:rPr>
-        <w:t>lexical-address</w:t>
-      </w:r>
-      <w:r>
-        <w:rPr>
-          <w:szCs w:val="22"/>
-          <w:highlight w:val="lightGray"/>
-        </w:rPr>
-        <w:t>.</w:t>
-      </w:r>
     </w:p>
     <w:sectPr>
       <w:headerReference w:type="even" r:id="rId8"/>
@@ -3778,6 +2951,7 @@
     <w:lsdException w:name="HTML Sample" w:semiHidden="1" w:unhideWhenUsed="1"/>
     <w:lsdException w:name="HTML Typewriter" w:semiHidden="1" w:unhideWhenUsed="1"/>
     <w:lsdException w:name="HTML Variable" w:semiHidden="1" w:unhideWhenUsed="1"/>
+    <w:lsdException w:name="Normal Table" w:semiHidden="1" w:unhideWhenUsed="1"/>
     <w:lsdException w:name="annotation subject" w:semiHidden="1" w:unhideWhenUsed="1"/>
     <w:lsdException w:name="No List" w:semiHidden="1" w:unhideWhenUsed="1"/>
     <w:lsdException w:name="Outline List 1" w:semiHidden="1" w:unhideWhenUsed="1"/>
@@ -3824,7 +2998,9 @@
     <w:lsdException w:name="Table Subtle 2" w:semiHidden="1" w:unhideWhenUsed="1"/>
     <w:lsdException w:name="Table Web 1" w:semiHidden="1" w:unhideWhenUsed="1"/>
     <w:lsdException w:name="Table Web 2" w:semiHidden="1" w:unhideWhenUsed="1"/>
+    <w:lsdException w:name="Table Web 3" w:semiHidden="1" w:unhideWhenUsed="1"/>
     <w:lsdException w:name="Balloon Text" w:semiHidden="1" w:unhideWhenUsed="1"/>
+    <w:lsdException w:name="Table Theme" w:semiHidden="1" w:unhideWhenUsed="1"/>
     <w:lsdException w:name="Placeholder Text" w:semiHidden="1" w:uiPriority="99"/>
     <w:lsdException w:name="No Spacing" w:uiPriority="1" w:qFormat="1"/>
     <w:lsdException w:name="Light Shading" w:uiPriority="60"/>

</xml_diff>